<commit_message>
Final versions of first two papers. Yay!
</commit_message>
<xml_diff>
--- a/final-documents/identyity-crisis.docx
+++ b/final-documents/identyity-crisis.docx
@@ -118,15 +118,7 @@
         <w:t xml:space="preserve">By </w:t>
       </w:r>
       <w:r>
-        <w:t xml:space="preserve">Joe </w:t>
-      </w:r>
-      <w:proofErr w:type="spellStart"/>
-      <w:r>
-        <w:t>Andrieu</w:t>
-      </w:r>
-      <w:proofErr w:type="spellEnd"/>
-      <w:r>
-        <w:t>, Editor &lt;</w:t>
+        <w:t>Joe Andrieu, Editor &lt;</w:t>
       </w:r>
       <w:hyperlink r:id="rId7">
         <w:r>
@@ -164,15 +156,7 @@
         <w:t xml:space="preserve">, </w:t>
       </w:r>
       <w:r>
-        <w:t xml:space="preserve">Igor </w:t>
-      </w:r>
-      <w:proofErr w:type="spellStart"/>
-      <w:r>
-        <w:t>Kruiper</w:t>
-      </w:r>
-      <w:proofErr w:type="spellEnd"/>
-      <w:r>
-        <w:t xml:space="preserve"> &lt;</w:t>
+        <w:t>Igor Kruiper &lt;</w:t>
       </w:r>
       <w:hyperlink r:id="rId9">
         <w:r>
@@ -187,29 +171,14 @@
       <w:r>
         <w:t>&gt;</w:t>
       </w:r>
-      <w:proofErr w:type="gramStart"/>
       <w:r>
         <w:t xml:space="preserve">, </w:t>
       </w:r>
       <w:r>
         <w:t xml:space="preserve">    </w:t>
       </w:r>
-      <w:proofErr w:type="spellStart"/>
-      <w:r>
-        <w:t>Ajit</w:t>
-      </w:r>
-      <w:proofErr w:type="spellEnd"/>
-      <w:proofErr w:type="gramEnd"/>
-      <w:r>
-        <w:t xml:space="preserve"> </w:t>
-      </w:r>
-      <w:proofErr w:type="spellStart"/>
-      <w:r>
-        <w:t>Tripathi</w:t>
-      </w:r>
-      <w:proofErr w:type="spellEnd"/>
-      <w:r>
-        <w:t xml:space="preserve"> &lt;</w:t>
+      <w:r>
+        <w:t>Ajit Tripathi &lt;</w:t>
       </w:r>
       <w:hyperlink r:id="rId10">
         <w:r>
@@ -300,15 +269,7 @@
         <w:pStyle w:val="BodyText"/>
       </w:pPr>
       <w:r>
-        <w:t xml:space="preserve">Both laypeople and experts struggle to communicate clearly about it. The term has numerous rich and useful meanings. That same flexibility and expressivity also makes it easy to misunderstand subtle nuances. We compensate with adjectives, creating new phrases like “digital identity” or “legal identity”, but we often still speak past each other. We regularly refer to “identities” as things that are assigned to us or </w:t>
-      </w:r>
-      <w:proofErr w:type="gramStart"/>
-      <w:r>
-        <w:t>that</w:t>
-      </w:r>
-      <w:proofErr w:type="gramEnd"/>
-      <w:r>
-        <w:t xml:space="preserve"> we own, things we control or present, instead of using more rigorous terms such as “identifiers” or “credentials”. This fluidity often confuses because, at its core, identity is an emergent phenomenon that doesn’t have an existence independent of the observer.</w:t>
+        <w:t>Both laypeople and experts struggle to communicate clearly about it. The term has numerous rich and useful meanings. That same flexibility and expressivity also makes it easy to misunderstand subtle nuances. We compensate with adjectives, creating new phrases like “digital identity” or “legal identity”, but we often still speak past each other. We regularly refer to “identities” as things that are assigned to us or that we own, things we control or present, instead of using more rigorous terms such as “identifiers” or “credentials”. This fluidity often confuses because, at its core, identity is an emergent phenomenon that doesn’t have an existence independent of the observer.</w:t>
       </w:r>
     </w:p>
     <w:p>
@@ -379,15 +340,7 @@
         <w:pStyle w:val="BodyText"/>
       </w:pPr>
       <w:r>
-        <w:t xml:space="preserve">Using our alternative lens, we challenge the appropriateness of focusing on an “identity” as a property of a thing (or person), rather than as a phenomenon that emerges between an observer and a subject. We think that using the word “identity” as a concrete, </w:t>
-      </w:r>
-      <w:proofErr w:type="spellStart"/>
-      <w:r>
-        <w:t>ownable</w:t>
-      </w:r>
-      <w:proofErr w:type="spellEnd"/>
-      <w:r>
-        <w:t>, controllable asset obfuscates more than it communicates.</w:t>
+        <w:t>Using our alternative lens, we challenge the appropriateness of focusing on an “identity” as a property of a thing (or person), rather than as a phenomenon that emerges between an observer and a subject. We think that using the word “identity” as a concrete, ownable, controllable asset obfuscates more than it communicates.</w:t>
       </w:r>
     </w:p>
     <w:p>
@@ -417,21 +370,10 @@
         <w:rPr>
           <w:b/>
         </w:rPr>
-        <w:t xml:space="preserve">Collins English </w:t>
-      </w:r>
-      <w:proofErr w:type="gramStart"/>
-      <w:r>
-        <w:rPr>
-          <w:b/>
-        </w:rPr>
-        <w:t>Dictionary</w:t>
-      </w:r>
-      <w:r>
-        <w:t>[</w:t>
-      </w:r>
-      <w:proofErr w:type="gramEnd"/>
-      <w:r>
-        <w:t>1]:</w:t>
+        <w:t>Collins English Dictionary</w:t>
+      </w:r>
+      <w:r>
+        <w:t>[1]:</w:t>
       </w:r>
     </w:p>
     <w:p>
@@ -441,13 +383,8 @@
           <w:numId w:val="3"/>
         </w:numPr>
       </w:pPr>
-      <w:proofErr w:type="gramStart"/>
-      <w:r>
-        <w:t>the</w:t>
-      </w:r>
-      <w:proofErr w:type="gramEnd"/>
-      <w:r>
-        <w:t xml:space="preserve"> state of having unique identifying characteristics held by no other person or thing</w:t>
+      <w:r>
+        <w:t>the state of having unique identifying characteristics held by no other person or thing</w:t>
       </w:r>
     </w:p>
     <w:p>
@@ -457,13 +394,8 @@
           <w:numId w:val="3"/>
         </w:numPr>
       </w:pPr>
-      <w:proofErr w:type="gramStart"/>
-      <w:r>
-        <w:t>the</w:t>
-      </w:r>
-      <w:proofErr w:type="gramEnd"/>
-      <w:r>
-        <w:t xml:space="preserve"> individual characteristics by which a person or thing is recognized</w:t>
+      <w:r>
+        <w:t>the individual characteristics by which a person or thing is recognized</w:t>
       </w:r>
     </w:p>
     <w:p>
@@ -477,21 +409,10 @@
         <w:rPr>
           <w:b/>
         </w:rPr>
-        <w:t xml:space="preserve">Unabridged Random House </w:t>
-      </w:r>
-      <w:proofErr w:type="gramStart"/>
-      <w:r>
-        <w:rPr>
-          <w:b/>
-        </w:rPr>
-        <w:t>Dictionary</w:t>
-      </w:r>
-      <w:r>
-        <w:t>[</w:t>
-      </w:r>
-      <w:proofErr w:type="gramEnd"/>
-      <w:r>
-        <w:t>2]:</w:t>
+        <w:t>Unabridged Random House Dictionary</w:t>
+      </w:r>
+      <w:r>
+        <w:t>[2]:</w:t>
       </w:r>
     </w:p>
     <w:p>
@@ -501,13 +422,8 @@
           <w:numId w:val="4"/>
         </w:numPr>
       </w:pPr>
-      <w:proofErr w:type="gramStart"/>
-      <w:r>
-        <w:t>the</w:t>
-      </w:r>
-      <w:proofErr w:type="gramEnd"/>
-      <w:r>
-        <w:t xml:space="preserve"> state or fact of remaining the same one or ones, as under varying aspects or conditions: &gt; </w:t>
+      <w:r>
+        <w:t xml:space="preserve">the state or fact of remaining the same one or ones, as under varying aspects or conditions: &gt; </w:t>
       </w:r>
       <w:r>
         <w:rPr>
@@ -523,13 +439,8 @@
           <w:numId w:val="4"/>
         </w:numPr>
       </w:pPr>
-      <w:proofErr w:type="gramStart"/>
-      <w:r>
-        <w:t>the</w:t>
-      </w:r>
-      <w:proofErr w:type="gramEnd"/>
-      <w:r>
-        <w:t xml:space="preserve"> condition of being oneself or itself, and not another: &gt; </w:t>
+      <w:r>
+        <w:t xml:space="preserve">the condition of being oneself or itself, and not another: &gt; </w:t>
       </w:r>
       <w:r>
         <w:rPr>
@@ -549,21 +460,10 @@
         <w:rPr>
           <w:b/>
         </w:rPr>
-        <w:t xml:space="preserve">Merriam </w:t>
-      </w:r>
-      <w:proofErr w:type="gramStart"/>
-      <w:r>
-        <w:rPr>
-          <w:b/>
-        </w:rPr>
-        <w:t>Webster</w:t>
-      </w:r>
-      <w:r>
-        <w:t>[</w:t>
-      </w:r>
-      <w:proofErr w:type="gramEnd"/>
-      <w:r>
-        <w:t>3]:</w:t>
+        <w:t>Merriam Webster</w:t>
+      </w:r>
+      <w:r>
+        <w:t>[3]:</w:t>
       </w:r>
     </w:p>
     <w:p>
@@ -574,13 +474,8 @@
           <w:numId w:val="5"/>
         </w:numPr>
       </w:pPr>
-      <w:proofErr w:type="gramStart"/>
-      <w:r>
-        <w:t>a</w:t>
-      </w:r>
-      <w:proofErr w:type="gramEnd"/>
-      <w:r>
-        <w:t xml:space="preserve"> : sameness of essential or generic character in different instances</w:t>
+      <w:r>
+        <w:t>a : sameness of essential or generic character in different instances</w:t>
       </w:r>
     </w:p>
     <w:p>
@@ -591,13 +486,8 @@
           <w:numId w:val="2"/>
         </w:numPr>
       </w:pPr>
-      <w:proofErr w:type="gramStart"/>
-      <w:r>
-        <w:t>b</w:t>
-      </w:r>
-      <w:proofErr w:type="gramEnd"/>
-      <w:r>
-        <w:t xml:space="preserve"> : sameness in all that constitutes the objective reality of a thing : oneness</w:t>
+      <w:r>
+        <w:t>b : sameness in all that constitutes the objective reality of a thing : oneness</w:t>
       </w:r>
     </w:p>
     <w:p>
@@ -608,13 +498,8 @@
           <w:numId w:val="5"/>
         </w:numPr>
       </w:pPr>
-      <w:proofErr w:type="gramStart"/>
-      <w:r>
-        <w:t>a</w:t>
-      </w:r>
-      <w:proofErr w:type="gramEnd"/>
-      <w:r>
-        <w:t xml:space="preserve"> : the distinguishing character or personality of an individual : individuality</w:t>
+      <w:r>
+        <w:t>a : the distinguishing character or personality of an individual : individuality</w:t>
       </w:r>
     </w:p>
     <w:p>
@@ -625,13 +510,8 @@
           <w:numId w:val="2"/>
         </w:numPr>
       </w:pPr>
-      <w:proofErr w:type="gramStart"/>
-      <w:r>
-        <w:t>b</w:t>
-      </w:r>
-      <w:proofErr w:type="gramEnd"/>
-      <w:r>
-        <w:t xml:space="preserve"> : the relation established by psychological identification</w:t>
+      <w:r>
+        <w:t>b : the relation established by psychological identification</w:t>
       </w:r>
     </w:p>
     <w:p>
@@ -660,13 +540,8 @@
           <w:numId w:val="6"/>
         </w:numPr>
       </w:pPr>
-      <w:proofErr w:type="gramStart"/>
-      <w:r>
-        <w:t>four</w:t>
-      </w:r>
-      <w:proofErr w:type="gramEnd"/>
-      <w:r>
-        <w:t xml:space="preserve"> definitions highlight sameness (Random House 1, 2 and Merriam 1a, b); and</w:t>
+      <w:r>
+        <w:t>four definitions highlight sameness (Random House 1, 2 and Merriam 1a, b); and</w:t>
       </w:r>
     </w:p>
     <w:p>
@@ -676,13 +551,8 @@
           <w:numId w:val="6"/>
         </w:numPr>
       </w:pPr>
-      <w:proofErr w:type="gramStart"/>
-      <w:r>
-        <w:t>three</w:t>
-      </w:r>
-      <w:proofErr w:type="gramEnd"/>
-      <w:r>
-        <w:t xml:space="preserve"> definitions feature the mental act of recognition (Collins 1, 2 and Merriam 2b).</w:t>
+      <w:r>
+        <w:t>three definitions feature the mental act of recognition (Collins 1, 2 and Merriam 2b).</w:t>
       </w:r>
     </w:p>
     <w:p>
@@ -744,15 +614,7 @@
         </w:numPr>
       </w:pPr>
       <w:r>
-        <w:t>"</w:t>
-      </w:r>
-      <w:proofErr w:type="gramStart"/>
-      <w:r>
-        <w:t>you</w:t>
-      </w:r>
-      <w:proofErr w:type="gramEnd"/>
-      <w:r>
-        <w:t xml:space="preserve"> select your identity," or</w:t>
+        <w:t>"you select your identity," or</w:t>
       </w:r>
     </w:p>
     <w:p>
@@ -763,23 +625,7 @@
         </w:numPr>
       </w:pPr>
       <w:r>
-        <w:t>"</w:t>
-      </w:r>
-      <w:proofErr w:type="gramStart"/>
-      <w:r>
-        <w:t>we</w:t>
-      </w:r>
-      <w:proofErr w:type="gramEnd"/>
-      <w:r>
-        <w:t xml:space="preserve"> store the identities in the </w:t>
-      </w:r>
-      <w:proofErr w:type="spellStart"/>
-      <w:r>
-        <w:t>blockchain</w:t>
-      </w:r>
-      <w:proofErr w:type="spellEnd"/>
-      <w:r>
-        <w:t>," or</w:t>
+        <w:t>"we store the identities in the blockchain," or</w:t>
       </w:r>
     </w:p>
     <w:p>
@@ -790,15 +636,7 @@
         </w:numPr>
       </w:pPr>
       <w:r>
-        <w:t>"</w:t>
-      </w:r>
-      <w:proofErr w:type="gramStart"/>
-      <w:r>
-        <w:t>users</w:t>
-      </w:r>
-      <w:proofErr w:type="gramEnd"/>
-      <w:r>
-        <w:t xml:space="preserve"> own and assert their own identity."</w:t>
+        <w:t>"users own and assert their own identity."</w:t>
       </w:r>
     </w:p>
     <w:p>
@@ -830,15 +668,7 @@
         <w:pStyle w:val="FirstParagraph"/>
       </w:pPr>
       <w:r>
-        <w:t xml:space="preserve">Identity manifests when we see a face and recall a name. It is in play when we see a badge and acknowledge someone’s authority. It emerges when we see an individual and </w:t>
-      </w:r>
-      <w:proofErr w:type="gramStart"/>
-      <w:r>
-        <w:t>treat</w:t>
-      </w:r>
-      <w:proofErr w:type="gramEnd"/>
-      <w:r>
-        <w:t xml:space="preserve"> them as white or black, gay or straight, male or female.</w:t>
+        <w:t>Identity manifests when we see a face and recall a name. It is in play when we see a badge and acknowledge someone’s authority. It emerges when we see an individual and treat them as white or black, gay or straight, male or female.</w:t>
       </w:r>
     </w:p>
     <w:p>
@@ -871,15 +701,7 @@
         <w:pStyle w:val="FirstParagraph"/>
       </w:pPr>
       <w:r>
-        <w:t xml:space="preserve">Without further information, we can’t tell if that is an identifier, an attribute, a credential, or just entropy. It may eventually become an identifier, but it isn’t yet — not until someone associates it with the thing it </w:t>
-      </w:r>
-      <w:proofErr w:type="gramStart"/>
-      <w:r>
-        <w:t>identifies[</w:t>
-      </w:r>
-      <w:proofErr w:type="gramEnd"/>
-      <w:r>
-        <w:t>4]. It’s just an example string of digits. It is certainly not an identity.</w:t>
+        <w:t>Without further information, we can’t tell if that is an identifier, an attribute, a credential, or just entropy. It may eventually become an identifier, but it isn’t yet — not until someone associates it with the thing it identifies[4]. It’s just an example string of digits. It is certainly not an identity.</w:t>
       </w:r>
     </w:p>
     <w:p>
@@ -905,47 +727,23 @@
         <w:t>becomes</w:t>
       </w:r>
       <w:r>
-        <w:t xml:space="preserve"> an identifier. This is the semiotic nature of the signifier and the </w:t>
-      </w:r>
-      <w:proofErr w:type="gramStart"/>
-      <w:r>
-        <w:t>signified[</w:t>
-      </w:r>
-      <w:proofErr w:type="gramEnd"/>
-      <w:r>
-        <w:t>5]: until the string is known as a signifier referring to some (potentially unknown) signified, it isn’t an identifier. It’s just a string of hexadecimal digits.</w:t>
-      </w:r>
-    </w:p>
-    <w:p>
-      <w:pPr>
-        <w:pStyle w:val="BodyText"/>
-      </w:pPr>
-      <w:r>
-        <w:t xml:space="preserve">Similarly, any concrete “identity”, such as a collection of attributes in a verified claim, isn’t </w:t>
-      </w:r>
-      <w:proofErr w:type="gramStart"/>
-      <w:r>
-        <w:t>actually</w:t>
-      </w:r>
-      <w:proofErr w:type="gramEnd"/>
-      <w:r>
-        <w:t xml:space="preserve"> an identity until and unless an observer correlates it with a subject. We may have a username or an email address or a string of UTF8 characters with the label “name”. These bits of information could exist anywhere: in a database, in a form submission, or printed on a piece of paper. They may even occur when millions of monkeys type on a typewriter. We might even know that the data is identifiers, rather than arbitrarily ordered bits, but until specific data is associated with a subject, it isn't an identity. It is, at best, identifiers and, at worst, arbitrary bits.</w:t>
-      </w:r>
-    </w:p>
-    <w:p>
-      <w:pPr>
-        <w:pStyle w:val="BodyText"/>
-      </w:pPr>
-      <w:r>
-        <w:t xml:space="preserve">Consider the password cracking tool </w:t>
-      </w:r>
-      <w:proofErr w:type="gramStart"/>
-      <w:r>
-        <w:t>Medusa[</w:t>
-      </w:r>
-      <w:proofErr w:type="gramEnd"/>
-      <w:r>
-        <w:t>6]. Like many password crackers, Medusa will accept a file containing strings to use as user names in a brute force attack. Unless the target system actually has a matching login for a given string, that string isn’t an identity in that system (or potentially anywhere, as the strings could be randomly generated). Until the target system correlates that string with the username of an account on the system, it is incorrect to describe that string as an identity. Yet we often refer to usernames as “identities”.</w:t>
+        <w:t xml:space="preserve"> an identifier. This is the semiotic nature of the signifier and the signified[5]: until the string is known as a signifier referring to some (potentially unknown) signified, it isn’t an identifier. It’s just a string of hexadecimal digits.</w:t>
+      </w:r>
+    </w:p>
+    <w:p>
+      <w:pPr>
+        <w:pStyle w:val="BodyText"/>
+      </w:pPr>
+      <w:r>
+        <w:t>Similarly, any concrete “identity”, such as a collection of attributes in a verified claim, isn’t actually an identity until and unless an observer correlates it with a subject. We may have a username or an email address or a string of UTF8 characters with the label “name”. These bits of information could exist anywhere: in a database, in a form submission, or printed on a piece of paper. They may even occur when millions of monkeys type on a typewriter. We might even know that the data is identifiers, rather than arbitrarily ordered bits, but until specific data is associated with a subject, it isn't an identity. It is, at best, identifiers and, at worst, arbitrary bits.</w:t>
+      </w:r>
+    </w:p>
+    <w:p>
+      <w:pPr>
+        <w:pStyle w:val="BodyText"/>
+      </w:pPr>
+      <w:r>
+        <w:t>Consider the password cracking tool Medusa[6]. Like many password crackers, Medusa will accept a file containing strings to use as user names in a brute force attack. Unless the target system actually has a matching login for a given string, that string isn’t an identity in that system (or potentially anywhere, as the strings could be randomly generated). Until the target system correlates that string with the username of an account on the system, it is incorrect to describe that string as an identity. Yet we often refer to usernames as “identities”.</w:t>
       </w:r>
     </w:p>
     <w:p>
@@ -997,15 +795,7 @@
         <w:ind w:left="360"/>
       </w:pPr>
       <w:r>
-        <w:t xml:space="preserve">Identity isn’t the sum of all of the attributes and actions that might be wrongly or rightly ascribed to you, and may, in one way or another, be used to figure out “who you are”. These are at best a digital </w:t>
-      </w:r>
-      <w:proofErr w:type="gramStart"/>
-      <w:r>
-        <w:t>profile,</w:t>
-      </w:r>
-      <w:proofErr w:type="gramEnd"/>
-      <w:r>
-        <w:t xml:space="preserve"> at worst the data bloat of a runaway surveillance network.</w:t>
+        <w:t>Identity isn’t the sum of all of the attributes and actions that might be wrongly or rightly ascribed to you, and may, in one way or another, be used to figure out “who you are”. These are at best a digital profile, at worst the data bloat of a runaway surveillance network.</w:t>
       </w:r>
     </w:p>
     <w:p>
@@ -1037,15 +827,7 @@
         <w:pStyle w:val="FirstParagraph"/>
       </w:pPr>
       <w:r>
-        <w:t xml:space="preserve">Typical digital systems use identifiers, attributes, and transaction logs to correlate individuals across contexts, such as across multiple visits to a website. Typical real-world systems issue credentials that bind identifiers to long-term, observable, measurable attributes and facts — such as name, race, height, weight, hair color, a picture, and </w:t>
-      </w:r>
-      <w:proofErr w:type="spellStart"/>
-      <w:r>
-        <w:t>birthdate</w:t>
-      </w:r>
-      <w:proofErr w:type="spellEnd"/>
-      <w:r>
-        <w:t xml:space="preserve"> — in order to correlate a human with certain privileges or responsibilities, like a license to drive.</w:t>
+        <w:t>Typical digital systems use identifiers, attributes, and transaction logs to correlate individuals across contexts, such as across multiple visits to a website. Typical real-world systems issue credentials that bind identifiers to long-term, observable, measurable attributes and facts — such as name, race, height, weight, hair color, a picture, and birthdate — in order to correlate a human with certain privileges or responsibilities, like a license to drive.</w:t>
       </w:r>
     </w:p>
     <w:p>
@@ -1079,15 +861,7 @@
         <w:pStyle w:val="BodyText"/>
       </w:pPr>
       <w:r>
-        <w:t xml:space="preserve">In the digital and real-world systems described above, we were able to quickly describe the mechanisms of identity using the term “correlation” without getting sidetracked into more abstract discussions like “What is Legal Identity?”[7] </w:t>
-      </w:r>
-      <w:proofErr w:type="gramStart"/>
-      <w:r>
-        <w:t>or</w:t>
-      </w:r>
-      <w:proofErr w:type="gramEnd"/>
-      <w:r>
-        <w:t xml:space="preserve"> “Is anonymity possible?”</w:t>
+        <w:t>In the digital and real-world systems described above, we were able to quickly describe the mechanisms of identity using the term “correlation” without getting sidetracked into more abstract discussions like “What is Legal Identity?”[7] or “Is anonymity possible?”</w:t>
       </w:r>
     </w:p>
     <w:p>
@@ -1109,15 +883,7 @@
         <w:pStyle w:val="BodyText"/>
       </w:pPr>
       <w:r>
-        <w:t xml:space="preserve">We argue that, when discussing identity systems, “correlation” enables a more concise discussion and clearer understanding of how identity is created and </w:t>
-      </w:r>
-      <w:proofErr w:type="gramStart"/>
-      <w:r>
-        <w:t>used[</w:t>
-      </w:r>
-      <w:proofErr w:type="gramEnd"/>
-      <w:r>
-        <w:t xml:space="preserve">8]. It’s not that “identity” is incorrect, it’s that the mechanisms of identity are inherently mechanisms of correlation and, </w:t>
+        <w:t xml:space="preserve">We argue that, when discussing identity systems, “correlation” enables a more concise discussion and clearer understanding of how identity is created and used[8]. It’s not that “identity” is incorrect, it’s that the mechanisms of identity are inherently mechanisms of correlation and, </w:t>
       </w:r>
       <w:r>
         <w:rPr>
@@ -1332,15 +1098,7 @@
         <w:pStyle w:val="FirstParagraph"/>
       </w:pPr>
       <w:r>
-        <w:t xml:space="preserve">In the U.S, when we go to the bank to open an account we provide our social security number, in part so that banks can comply with federal regulations like reporting cash transactions over $10,000. </w:t>
-      </w:r>
-      <w:proofErr w:type="gramStart"/>
-      <w:r>
-        <w:t>The social security number is, generally, only used by the bank for regulatory filing</w:t>
-      </w:r>
-      <w:proofErr w:type="gramEnd"/>
-      <w:r>
-        <w:t xml:space="preserve"> (whereas they use an account number and a recorded signature to correlate our deposits and withdrawals with our accounts). In turn, the government uses our social security numbers to correlate our taxable and fiscally regulated transactions throughout our lifetime. This is transitive correlation, where an identifier is used not by the immediate recipient (the bank) for correlating our direct interactions with them, but by a third party (the government) when the recipient needs to refer to us in communications with that entity.</w:t>
+        <w:t>In the U.S, when we go to the bank to open an account we provide our social security number, in part so that banks can comply with federal regulations like reporting cash transactions over $10,000. The social security number is, generally, only used by the bank for regulatory filing (whereas they use an account number and a recorded signature to correlate our deposits and withdrawals with our accounts). In turn, the government uses our social security numbers to correlate our taxable and fiscally regulated transactions throughout our lifetime. This is transitive correlation, where an identifier is used not by the immediate recipient (the bank) for correlating our direct interactions with them, but by a third party (the government) when the recipient needs to refer to us in communications with that entity.</w:t>
       </w:r>
     </w:p>
     <w:p>
@@ -1421,31 +1179,15 @@
         <w:pStyle w:val="BodyText"/>
       </w:pPr>
       <w:r>
-        <w:t xml:space="preserve">It's also an example of limited disclosure. The information contained in the bracelet is minimal: "the wearer has demonstrated proof of age.” This restricts the disclosure of potentially risky personally identifiable information, like birth date or address, to the initial point of </w:t>
-      </w:r>
-      <w:proofErr w:type="gramStart"/>
-      <w:r>
-        <w:t>issuance[</w:t>
-      </w:r>
-      <w:proofErr w:type="gramEnd"/>
-      <w:r>
-        <w:t>9]. The bartender gets just what they need, just when they need it.</w:t>
-      </w:r>
-    </w:p>
-    <w:p>
-      <w:pPr>
-        <w:pStyle w:val="BodyText"/>
-      </w:pPr>
-      <w:r>
-        <w:t xml:space="preserve">Bracelets are an inexpensive privacy-enhancing technology that also reduces the time bartenders </w:t>
-      </w:r>
-      <w:proofErr w:type="gramStart"/>
-      <w:r>
-        <w:t>spend</w:t>
-      </w:r>
-      <w:proofErr w:type="gramEnd"/>
-      <w:r>
-        <w:t xml:space="preserve"> checking IDs — which increases sales and profit and reduces the compliance costs for the venue. Not only is it easier to manage than alternative systems, like isolated “beer gardens”, but the bracelets themselves also provide evidence of due care to authorities who regularly punish non-compliant vendors with penalties from $10,000 up to revoking the liquor license.</w:t>
+        <w:t>It's also an example of limited disclosure. The information contained in the bracelet is minimal: "the wearer has demonstrated proof of age.” This restricts the disclosure of potentially risky personally identifiable information, like birth date or address, to the initial point of issuance[9]. The bartender gets just what they need, just when they need it.</w:t>
+      </w:r>
+    </w:p>
+    <w:p>
+      <w:pPr>
+        <w:pStyle w:val="BodyText"/>
+      </w:pPr>
+      <w:r>
+        <w:t>Bracelets are an inexpensive privacy-enhancing technology that also reduces the time bartenders spend checking IDs — which increases sales and profit and reduces the compliance costs for the venue. Not only is it easier to manage than alternative systems, like isolated “beer gardens”, but the bracelets themselves also provide evidence of due care to authorities who regularly punish non-compliant vendors with penalties from $10,000 up to revoking the liquor license.</w:t>
       </w:r>
     </w:p>
     <w:p>
@@ -1493,47 +1235,15 @@
         <w:pStyle w:val="BodyText"/>
       </w:pPr>
       <w:r>
-        <w:t xml:space="preserve">Victory in the battle before the jury depends on whether or not they believe the asserted correlation. That identification does not depend on the eyewitness knowing the name of the accused, their address, their </w:t>
-      </w:r>
-      <w:proofErr w:type="spellStart"/>
-      <w:r>
-        <w:t>birthdate</w:t>
-      </w:r>
-      <w:proofErr w:type="spellEnd"/>
-      <w:r>
-        <w:t xml:space="preserve">, or their social security number. The eyewitness simply needs to demonstrate that they reliably recognize the accused as the party they saw committing the </w:t>
-      </w:r>
-      <w:proofErr w:type="gramStart"/>
-      <w:r>
-        <w:t>crime[</w:t>
-      </w:r>
-      <w:proofErr w:type="gramEnd"/>
-      <w:r>
-        <w:t xml:space="preserve">10]. Yes, eyewitnesses are known to be wrong sometimes, just as forensic evidence is never 100% accurate. The battle is between the efforts of the prosecutor to correlate the accused with the crime and the efforts of both the defense attorney and the accused to prevent that correlation. Criminals often go to great lengths to lay false trails and hide or destroy evidence, and may even lie or commit further crimes in their attempt to prevent such correlation. The “identity” of the killer ultimately depends on the court’s ability to fairly and accurately </w:t>
-      </w:r>
-      <w:proofErr w:type="gramStart"/>
-      <w:r>
-        <w:t>resolve</w:t>
-      </w:r>
-      <w:proofErr w:type="gramEnd"/>
-      <w:r>
-        <w:t xml:space="preserve"> this battle of correlation.</w:t>
-      </w:r>
-    </w:p>
-    <w:p>
-      <w:pPr>
-        <w:pStyle w:val="BodyText"/>
-      </w:pPr>
-      <w:r>
-        <w:t xml:space="preserve">While many valid digital identity use cases base their architecture on consent and control by the subject, that doesn’t apply to all situations. In this example of identity, the subject (i.e., the alleged criminal) does not consent to the correlation. This lack of consent is especially true for law enforcement, border patrol, and the </w:t>
-      </w:r>
-      <w:proofErr w:type="gramStart"/>
-      <w:r>
-        <w:t>military[</w:t>
-      </w:r>
-      <w:proofErr w:type="gramEnd"/>
-      <w:r>
-        <w:t>11].</w:t>
+        <w:t>Victory in the battle before the jury depends on whether or not they believe the asserted correlation. That identification does not depend on the eyewitness knowing the name of the accused, their address, their birthdate, or their social security number. The eyewitness simply needs to demonstrate that they reliably recognize the accused as the party they saw committing the crime[10]. Yes, eyewitnesses are known to be wrong sometimes, just as forensic evidence is never 100% accurate. The battle is between the efforts of the prosecutor to correlate the accused with the crime and the efforts of both the defense attorney and the accused to prevent that correlation. Criminals often go to great lengths to lay false trails and hide or destroy evidence, and may even lie or commit further crimes in their attempt to prevent such correlation. The “identity” of the killer ultimately depends on the court’s ability to fairly and accurately resolve this battle of correlation.</w:t>
+      </w:r>
+    </w:p>
+    <w:p>
+      <w:pPr>
+        <w:pStyle w:val="BodyText"/>
+      </w:pPr>
+      <w:r>
+        <w:t>While many valid digital identity use cases base their architecture on consent and control by the subject, that doesn’t apply to all situations. In this example of identity, the subject (i.e., the alleged criminal) does not consent to the correlation. This lack of consent is especially true for law enforcement, border patrol, and the military[11].</w:t>
       </w:r>
     </w:p>
     <w:p>
@@ -1602,21 +1312,7 @@
         <w:rPr>
           <w:shd w:val="clear" w:color="auto" w:fill="FFFFFF"/>
         </w:rPr>
-        <w:t xml:space="preserve">the Jungle of Calais, seven thousand refugees fleeing political strife and violence have forged a temporary </w:t>
-      </w:r>
-      <w:proofErr w:type="gramStart"/>
-      <w:r>
-        <w:rPr>
-          <w:shd w:val="clear" w:color="auto" w:fill="FFFFFF"/>
-        </w:rPr>
-        <w:t>home[</w:t>
-      </w:r>
-      <w:proofErr w:type="gramEnd"/>
-      <w:r>
-        <w:rPr>
-          <w:shd w:val="clear" w:color="auto" w:fill="FFFFFF"/>
-        </w:rPr>
-        <w:t>12]. In nine months it went from virgin ground to the largest slum in Europe. In these harsh conditions, many fear any form of identification, knowing that their families back home could be punished or killed by the regime they fled if the link is made between them and those they left behind. The lack of identity credentials makes it hard to access justice and health services and to integrate into society. Their fear of persecution keeps many on the fringe. Some have destroyed identity documentation while others avoid even being recorded for unofficial documentaries.</w:t>
+        <w:t>the Jungle of Calais, seven thousand refugees fleeing political strife and violence have forged a temporary home[12]. In nine months it went from virgin ground to the largest slum in Europe. In these harsh conditions, many fear any form of identification, knowing that their families back home could be punished or killed by the regime they fled if the link is made between them and those they left behind. The lack of identity credentials makes it hard to access justice and health services and to integrate into society. Their fear of persecution keeps many on the fringe. Some have destroyed identity documentation while others avoid even being recorded for unofficial documentaries.</w:t>
       </w:r>
     </w:p>
     <w:p>
@@ -1628,39 +1324,15 @@
         </w:rPr>
       </w:pPr>
       <w:r>
-        <w:t xml:space="preserve">This is the fear some refugees live with every day. For the regimes, it is identity </w:t>
-      </w:r>
-      <w:proofErr w:type="spellStart"/>
-      <w:r>
-        <w:t>weaponization</w:t>
-      </w:r>
-      <w:proofErr w:type="spellEnd"/>
-      <w:r>
-        <w:t xml:space="preserve">; for the refugees, it is fear of unwanted correlation. In this case, the </w:t>
-      </w:r>
-      <w:proofErr w:type="gramStart"/>
-      <w:r>
-        <w:t>consequences isn't</w:t>
-      </w:r>
-      <w:proofErr w:type="gramEnd"/>
-      <w:r>
-        <w:t xml:space="preserve"> the harm done directly to the subject — the traditional focus of privacy efforts — but rather the harm that might be done to friends and family back home. Unfortunately, this directly conflicts with the approaches of several identity solutions presented at the recent ID2020 Summit and the related ID2020 Design Workshop. One in particular proposed a DNA registry designed to help refugees reconnect with family back home. It will be hard to get refugees to participate in such a program when being connected with family is exactly what they fear.</w:t>
-      </w:r>
-    </w:p>
-    <w:p>
-      <w:pPr>
-        <w:pStyle w:val="BodyText"/>
-      </w:pPr>
-      <w:r>
-        <w:t xml:space="preserve">The challenge is to build a system that allows just-enough correlation, </w:t>
-      </w:r>
-      <w:proofErr w:type="gramStart"/>
-      <w:r>
-        <w:t>just-in-time</w:t>
-      </w:r>
-      <w:proofErr w:type="gramEnd"/>
-      <w:r>
-        <w:t>, to enable the services necessary for human dignity and freedom, without facilitating unwanted correlation that can and does enable further violence and even genocide. Perhaps the trickiest part will be finding a solution that is so clear and obvious that the typical refugee, despite distrust of formal authority and despite speaking a second language, can understand it and believe it won’t put their loved ones at risk.</w:t>
+        <w:t>This is the fear some refugees live with every day. For the regimes, it is identity weaponization; for the refugees, it is fear of unwanted correlation. In this case, the consequences isn't the harm done directly to the subject — the traditional focus of privacy efforts — but rather the harm that might be done to friends and family back home. Unfortunately, this directly conflicts with the approaches of several identity solutions presented at the recent ID2020 Summit and the related ID2020 Design Workshop. One in particular proposed a DNA registry designed to help refugees reconnect with family back home. It will be hard to get refugees to participate in such a program when being connected with family is exactly what they fear.</w:t>
+      </w:r>
+    </w:p>
+    <w:p>
+      <w:pPr>
+        <w:pStyle w:val="BodyText"/>
+      </w:pPr>
+      <w:r>
+        <w:t>The challenge is to build a system that allows just-enough correlation, just-in-time, to enable the services necessary for human dignity and freedom, without facilitating unwanted correlation that can and does enable further violence and even genocide. Perhaps the trickiest part will be finding a solution that is so clear and obvious that the typical refugee, despite distrust of formal authority and despite speaking a second language, can understand it and believe it won’t put their loved ones at risk.</w:t>
       </w:r>
     </w:p>
     <w:p>
@@ -1701,15 +1373,7 @@
         <w:ind w:left="360"/>
       </w:pPr>
       <w:r>
-        <w:t xml:space="preserve">“Remember that guy who smashed </w:t>
-      </w:r>
-      <w:proofErr w:type="spellStart"/>
-      <w:r>
-        <w:t>Elly’s</w:t>
-      </w:r>
-      <w:proofErr w:type="spellEnd"/>
-      <w:r>
-        <w:t xml:space="preserve"> vase?”</w:t>
+        <w:t>“Remember that guy who smashed Elly’s vase?”</w:t>
       </w:r>
     </w:p>
     <w:p>
@@ -1735,15 +1399,7 @@
         <w:pStyle w:val="FirstParagraph"/>
       </w:pPr>
       <w:r>
-        <w:t xml:space="preserve">In social contexts, we sometimes use a unique feature or distinguishing moment to refer to </w:t>
-      </w:r>
-      <w:proofErr w:type="gramStart"/>
-      <w:r>
-        <w:t>shared</w:t>
-      </w:r>
-      <w:proofErr w:type="gramEnd"/>
-      <w:r>
-        <w:t xml:space="preserve"> or indirect acquaintances. These spontaneous monikers allow us to refer to the party in question in conversation with others who observed — or sometimes just heard about — the memorable distinction. The nickname may never have been used before and may or may not establish a long-term reference. Yet when understood by the people we’re speaking with, it allows correlation between the current subject and the referenced individual.</w:t>
+        <w:t>In social contexts, we sometimes use a unique feature or distinguishing moment to refer to shared or indirect acquaintances. These spontaneous monikers allow us to refer to the party in question in conversation with others who observed — or sometimes just heard about — the memorable distinction. The nickname may never have been used before and may or may not establish a long-term reference. Yet when understood by the people we’re speaking with, it allows correlation between the current subject and the referenced individual.</w:t>
       </w:r>
     </w:p>
     <w:p>
@@ -1851,15 +1507,7 @@
         <w:pStyle w:val="FirstParagraph"/>
       </w:pPr>
       <w:r>
-        <w:t xml:space="preserve">[1] "Identity." </w:t>
-      </w:r>
-      <w:proofErr w:type="gramStart"/>
-      <w:r>
-        <w:t>Dictionary.com. Collins English Dictionary - Complete &amp; Unabridged 10th Edition.</w:t>
-      </w:r>
-      <w:proofErr w:type="gramEnd"/>
-      <w:r>
-        <w:t xml:space="preserve"> HarperCollins Publishers. Online. Accessed June 09, 2016. </w:t>
+        <w:t xml:space="preserve">[1] "Identity." Dictionary.com. Collins English Dictionary - Complete &amp; Unabridged 10th Edition. HarperCollins Publishers. Online. Accessed June 09, 2016. </w:t>
       </w:r>
       <w:hyperlink r:id="rId13">
         <w:r>
@@ -1876,23 +1524,7 @@
         <w:pStyle w:val="BodyText"/>
       </w:pPr>
       <w:r>
-        <w:t xml:space="preserve">[2] "Identity." </w:t>
-      </w:r>
-      <w:proofErr w:type="gramStart"/>
-      <w:r>
-        <w:t>Dictionary.com. Dictionary.com Unabridged.</w:t>
-      </w:r>
-      <w:proofErr w:type="gramEnd"/>
-      <w:r>
-        <w:t xml:space="preserve"> </w:t>
-      </w:r>
-      <w:proofErr w:type="gramStart"/>
-      <w:r>
-        <w:t>Random House, Inc. Online.</w:t>
-      </w:r>
-      <w:proofErr w:type="gramEnd"/>
-      <w:r>
-        <w:t xml:space="preserve"> Accessed June 09, 2016. </w:t>
+        <w:t xml:space="preserve">[2] "Identity." Dictionary.com. Dictionary.com Unabridged. Random House, Inc. Online. Accessed June 09, 2016. </w:t>
       </w:r>
       <w:hyperlink r:id="rId14">
         <w:r>
@@ -1942,15 +1574,7 @@
         <w:pStyle w:val="BodyText"/>
       </w:pPr>
       <w:r>
-        <w:t xml:space="preserve">[6] </w:t>
-      </w:r>
-      <w:proofErr w:type="spellStart"/>
-      <w:r>
-        <w:t>JoMo</w:t>
-      </w:r>
-      <w:proofErr w:type="spellEnd"/>
-      <w:r>
-        <w:t xml:space="preserve">-Kun, “Medusa Parallel Network Login Auditor”, </w:t>
+        <w:t xml:space="preserve">[6] JoMo-Kun, “Medusa Parallel Network Login Auditor”, </w:t>
       </w:r>
       <w:r>
         <w:rPr>
@@ -1975,26 +1599,16 @@
       <w:pPr>
         <w:pStyle w:val="BodyText"/>
       </w:pPr>
-      <w:proofErr w:type="gramStart"/>
       <w:r>
         <w:t>[7] The topic of one of the panels at the ID2020 Summit, where, unfortunately, none of the panelists could offer a concise answer.</w:t>
       </w:r>
-      <w:proofErr w:type="gramEnd"/>
-    </w:p>
-    <w:p>
-      <w:pPr>
-        <w:pStyle w:val="BodyText"/>
-      </w:pPr>
-      <w:r>
-        <w:t xml:space="preserve">[8] Note, we did not </w:t>
-      </w:r>
-      <w:proofErr w:type="gramStart"/>
-      <w:r>
-        <w:t>say</w:t>
-      </w:r>
-      <w:proofErr w:type="gramEnd"/>
-      <w:r>
-        <w:t xml:space="preserve"> “how </w:t>
+    </w:p>
+    <w:p>
+      <w:pPr>
+        <w:pStyle w:val="BodyText"/>
+      </w:pPr>
+      <w:r>
+        <w:t xml:space="preserve">[8] Note, we did not say “how </w:t>
       </w:r>
       <w:r>
         <w:rPr>
@@ -2027,45 +1641,21 @@
         <w:pStyle w:val="BodyText"/>
       </w:pPr>
       <w:r>
-        <w:t xml:space="preserve">[11] In particular, the 2014 </w:t>
-      </w:r>
-      <w:proofErr w:type="spellStart"/>
-      <w:r>
-        <w:t>Ottowa</w:t>
-      </w:r>
-      <w:proofErr w:type="spellEnd"/>
-      <w:r>
-        <w:t xml:space="preserve"> Treaty governing the use of indiscriminate antipersonnel land mines requires militaries to “positively identify” all targets. Obviously, this is not a matter where consent is appropriate.</w:t>
-      </w:r>
-    </w:p>
-    <w:p>
-      <w:pPr>
-        <w:pStyle w:val="BodyText"/>
-      </w:pPr>
-      <w:r>
-        <w:t xml:space="preserve">[12] </w:t>
-      </w:r>
-      <w:proofErr w:type="spellStart"/>
-      <w:r>
-        <w:t>O’hara</w:t>
-      </w:r>
-      <w:proofErr w:type="spellEnd"/>
-      <w:r>
-        <w:t xml:space="preserve">, Finlay. </w:t>
-      </w:r>
-      <w:proofErr w:type="spellStart"/>
+        <w:t>[11] In particular, the 2014 Ottowa Treaty governing the use of indiscriminate antipersonnel land mines requires militaries to “positively identify” all targets. Obviously, this is not a matter where consent is appropriate.</w:t>
+      </w:r>
+    </w:p>
+    <w:p>
+      <w:pPr>
+        <w:pStyle w:val="BodyText"/>
+      </w:pPr>
+      <w:r>
+        <w:t xml:space="preserve">[12] O’hara, Finlay. </w:t>
+      </w:r>
       <w:r>
         <w:rPr>
           <w:i/>
         </w:rPr>
-        <w:t>Jangala</w:t>
-      </w:r>
-      <w:proofErr w:type="spellEnd"/>
-      <w:r>
-        <w:rPr>
-          <w:i/>
-        </w:rPr>
-        <w:t>.</w:t>
+        <w:t>Jangala.</w:t>
       </w:r>
       <w:r>
         <w:t xml:space="preserve"> May 31, 2016. Video. Online. Accessed June 7, 2016. </w:t>
@@ -2106,7 +1696,7 @@
             <v:stroke joinstyle="miter"/>
             <v:path gradientshapeok="t" o:connecttype="rect"/>
           </v:shapetype>
-          <v:shape id="_x0000_s1026" type="#_x0000_t202" style="position:absolute;margin-left:0;margin-top:0;width:506.3pt;height:377.5pt;z-index:251660288;mso-wrap-edited:f;mso-position-horizontal:absolute;mso-position-horizontal-relative:text;mso-position-vertical:absolute;mso-position-vertical-relative:text" wrapcoords="-36 0 -36 21560 21636 21560 21636 0 -36 0" fillcolor="white [3212]" strokecolor="black [3213]" strokeweight="1pt">
+          <v:shape id="_x0000_s1026" type="#_x0000_t202" style="position:absolute;margin-left:0;margin-top:0;width:506.3pt;height:359.5pt;z-index:251660288;mso-wrap-edited:f;mso-position-horizontal:absolute;mso-position-horizontal-relative:text;mso-position-vertical:absolute;mso-position-vertical-relative:text" wrapcoords="-36 0 -36 21560 21636 21560 21636 0 -36 0" fillcolor="white [3212]" strokecolor="black [3213]" strokeweight="1pt">
             <v:fill opacity="58982f" o:detectmouseclick="t"/>
             <v:shadow opacity=".75" mv:blur="12700f" offset="8980emu,8980emu"/>
             <v:textbox style="mso-next-textbox:#_x0000_s1026" inset=",7.2pt,,7.2pt">
@@ -2136,13 +1726,8 @@
                     <w:t>Lead Paper Editor:</w:t>
                   </w:r>
                   <w:r>
-                    <w:t xml:space="preserve"> Joe </w:t>
+                    <w:t xml:space="preserve"> Joe Andrieu</w:t>
                   </w:r>
-                  <w:proofErr w:type="spellStart"/>
-                  <w:r>
-                    <w:t>Andrieu</w:t>
-                  </w:r>
-                  <w:proofErr w:type="spellEnd"/>
                 </w:p>
                 <w:p>
                   <w:r>
@@ -2152,40 +1737,25 @@
                     <w:t xml:space="preserve">Authors: </w:t>
                   </w:r>
                   <w:r>
+                    <w:t>Joe Andrieu</w:t>
+                  </w:r>
+                  <w:r>
+                    <w:t xml:space="preserve">, </w:t>
+                  </w:r>
+                  <w:r>
                     <w:t>Kevin Gannon,</w:t>
                   </w:r>
                   <w:r>
                     <w:t xml:space="preserve"> </w:t>
                   </w:r>
                   <w:r>
-                    <w:t xml:space="preserve">Igor </w:t>
-                  </w:r>
-                  <w:proofErr w:type="spellStart"/>
-                  <w:r>
-                    <w:t>Kruiper</w:t>
-                  </w:r>
-                  <w:proofErr w:type="spellEnd"/>
-                  <w:r>
-                    <w:t>,</w:t>
+                    <w:t>Igor Kruiper,</w:t>
                   </w:r>
                   <w:r>
                     <w:t xml:space="preserve"> </w:t>
                   </w:r>
-                  <w:proofErr w:type="spellStart"/>
                   <w:r>
-                    <w:t>Ajit</w:t>
-                  </w:r>
-                  <w:proofErr w:type="spellEnd"/>
-                  <w:r>
-                    <w:t xml:space="preserve"> </w:t>
-                  </w:r>
-                  <w:proofErr w:type="spellStart"/>
-                  <w:r>
-                    <w:t>Tripathi</w:t>
-                  </w:r>
-                  <w:proofErr w:type="spellEnd"/>
-                  <w:r>
-                    <w:t>,</w:t>
+                    <w:t>Ajit Tripathi,</w:t>
                   </w:r>
                   <w:r>
                     <w:t xml:space="preserve"> and </w:t>
@@ -2209,9 +1779,6 @@
                   </w:r>
                 </w:p>
                 <w:p>
-                  <w:pPr>
-                    <w:spacing w:before="240"/>
-                  </w:pPr>
                   <w:r>
                     <w:t xml:space="preserve">This paper was produced as part of the </w:t>
                   </w:r>
@@ -2255,45 +1822,8 @@
                     </w:rPr>
                     <w:t xml:space="preserve">Workshop Sponsors: </w:t>
                   </w:r>
-                  <w:proofErr w:type="spellStart"/>
                   <w:r>
-                    <w:t>Blockstack</w:t>
-                  </w:r>
-                  <w:proofErr w:type="spellEnd"/>
-                  <w:r>
-                    <w:t xml:space="preserve">, </w:t>
-                  </w:r>
-                  <w:proofErr w:type="spellStart"/>
-                  <w:r>
-                    <w:t>Blockstream</w:t>
-                  </w:r>
-                  <w:proofErr w:type="spellEnd"/>
-                  <w:r>
-                    <w:t xml:space="preserve">, </w:t>
-                  </w:r>
-                  <w:proofErr w:type="spellStart"/>
-                  <w:r>
-                    <w:t>Evernym</w:t>
-                  </w:r>
-                  <w:proofErr w:type="spellEnd"/>
-                  <w:r>
-                    <w:t xml:space="preserve">, IPFS, Microsoft, </w:t>
-                  </w:r>
-                  <w:proofErr w:type="spellStart"/>
-                  <w:r>
-                    <w:t>Netki</w:t>
-                  </w:r>
-                  <w:proofErr w:type="spellEnd"/>
-                  <w:r>
-                    <w:t xml:space="preserve">, </w:t>
-                  </w:r>
-                  <w:proofErr w:type="spellStart"/>
-                  <w:r>
-                    <w:t>Tierion</w:t>
-                  </w:r>
-                  <w:proofErr w:type="spellEnd"/>
-                  <w:r>
-                    <w:t>, ID2020</w:t>
+                    <w:t>Blockstack, Blockstream, Evernym, IPFS, Microsoft, Netki, Tierion, ID2020</w:t>
                   </w:r>
                 </w:p>
                 <w:p>
@@ -2315,23 +1845,7 @@
                     <w:t xml:space="preserve">Workshop Facilitators: </w:t>
                   </w:r>
                   <w:r>
-                    <w:t xml:space="preserve">Christopher Allen and </w:t>
-                  </w:r>
-                  <w:proofErr w:type="spellStart"/>
-                  <w:r>
-                    <w:t>Kaliya</w:t>
-                  </w:r>
-                  <w:proofErr w:type="spellEnd"/>
-                  <w:r>
-                    <w:t xml:space="preserve"> Young with graphic facilitation by Sue Shea, additional paper editorial &amp; layout by Shannon Appelcline, and additional support by </w:t>
-                  </w:r>
-                  <w:proofErr w:type="spellStart"/>
-                  <w:r>
-                    <w:t>Kiara</w:t>
-                  </w:r>
-                  <w:proofErr w:type="spellEnd"/>
-                  <w:r>
-                    <w:t xml:space="preserve"> Robles.</w:t>
+                    <w:t>Christopher Allen with graphic facilitation by Sue Shea, additional paper editorial &amp; layout by Shannon Appelcline, and additional support by Kiara Robles.</w:t>
                   </w:r>
                 </w:p>
                 <w:p>
@@ -2349,30 +1863,17 @@
                   </w:r>
                 </w:p>
                 <w:p>
-                  <w:pPr>
-                    <w:spacing w:before="240"/>
-                  </w:pPr>
                   <w:r>
-                    <w:t xml:space="preserve">The design workshop and this paper are just starting points for </w:t>
+                    <w:t xml:space="preserve">The design workshop and this paper are just starting points for Rebooting the Web of Trust. If you have any comments, thoughts, or expansions on this paper, please post them to our GitHub issues page: </w:t>
                   </w:r>
-                  <w:proofErr w:type="gramStart"/>
                   <w:r>
-                    <w:t>Rebooting</w:t>
-                  </w:r>
-                  <w:proofErr w:type="gramEnd"/>
-                  <w:r>
-                    <w:t xml:space="preserve"> the Web of Trust. If you have any comments, thoughts, or expansions on this paper, please post them to our </w:t>
-                  </w:r>
-                  <w:proofErr w:type="spellStart"/>
-                  <w:r>
-                    <w:t>GitHub</w:t>
-                  </w:r>
-                  <w:proofErr w:type="spellEnd"/>
-                  <w:r>
-                    <w:t xml:space="preserve"> issues page: </w:t>
+                    <w:tab/>
                   </w:r>
                 </w:p>
                 <w:p>
+                  <w:pPr>
+                    <w:ind w:firstLine="720"/>
+                  </w:pPr>
                   <w:hyperlink r:id="rId19" w:history="1">
                     <w:r>
                       <w:rPr>
@@ -2409,6 +1910,9 @@
                   </w:r>
                 </w:p>
                 <w:p>
+                  <w:pPr>
+                    <w:ind w:firstLine="720"/>
+                  </w:pPr>
                   <w:r>
                     <w:t>ChristopherA@LifeWithAlacrity.com</w:t>
                   </w:r>
@@ -2486,7 +1990,7 @@
         <w:rFonts w:ascii="Times New Roman" w:hAnsi="Times New Roman"/>
         <w:noProof/>
       </w:rPr>
-      <w:t>8/11/16</w:t>
+      <w:t>8/12/16</w:t>
     </w:r>
     <w:r>
       <w:rPr>
@@ -2549,7 +2053,7 @@
         <w:rFonts w:ascii="Times New Roman" w:hAnsi="Times New Roman"/>
         <w:noProof/>
       </w:rPr>
-      <w:t>8</w:t>
+      <w:t>2</w:t>
     </w:r>
     <w:r>
       <w:rPr>

</xml_diff>

<commit_message>
OK, maybe this is the final version.
</commit_message>
<xml_diff>
--- a/final-documents/identyity-crisis.docx
+++ b/final-documents/identyity-crisis.docx
@@ -11,6 +11,62 @@
         </w:rPr>
       </w:pPr>
       <w:r>
+        <w:t>Identity Crisis</w:t>
+      </w:r>
+      <w:r>
+        <w:t xml:space="preserve">: </w:t>
+      </w:r>
+      <w:r>
+        <w:rPr>
+          <w:b/>
+        </w:rPr>
+        <w:t>Clearer Identity</w:t>
+      </w:r>
+      <w:r>
+        <w:rPr>
+          <w:b/>
+        </w:rPr>
+        <w:t xml:space="preserve"> t</w:t>
+      </w:r>
+      <w:r>
+        <w:rPr>
+          <w:b/>
+        </w:rPr>
+        <w:t>hrough Correlation</w:t>
+      </w:r>
+    </w:p>
+    <w:p>
+      <w:pPr>
+        <w:jc w:val="center"/>
+      </w:pPr>
+    </w:p>
+    <w:p>
+      <w:pPr>
+        <w:pStyle w:val="Heading1SubWoT"/>
+        <w:spacing w:line="240" w:lineRule="auto"/>
+      </w:pPr>
+      <w:r>
+        <w:t xml:space="preserve">A </w:t>
+      </w:r>
+      <w:r>
+        <w:t>White P</w:t>
+      </w:r>
+      <w:r>
+        <w:t>aper catalyzed by the</w:t>
+      </w:r>
+      <w:r>
+        <w:t xml:space="preserve"> </w:t>
+      </w:r>
+      <w:r>
+        <w:t>Web of Trust II: ID2020 Design Workshop</w:t>
+      </w:r>
+    </w:p>
+    <w:p>
+      <w:pPr>
+        <w:pStyle w:val="Heading1SubAuthor"/>
+        <w:spacing w:line="240" w:lineRule="auto"/>
+      </w:pPr>
+      <w:r>
         <w:rPr>
           <w:noProof/>
         </w:rPr>
@@ -18,12 +74,12 @@
           <wp:anchor distT="0" distB="0" distL="118745" distR="118745" simplePos="0" relativeHeight="251659264" behindDoc="0" locked="0" layoutInCell="1" allowOverlap="1">
             <wp:simplePos x="0" y="0"/>
             <wp:positionH relativeFrom="column">
-              <wp:posOffset>-429895</wp:posOffset>
+              <wp:posOffset>-431800</wp:posOffset>
             </wp:positionH>
             <wp:positionV relativeFrom="paragraph">
-              <wp:posOffset>4800600</wp:posOffset>
+              <wp:posOffset>2729865</wp:posOffset>
             </wp:positionV>
-            <wp:extent cx="6403535" cy="3418449"/>
+            <wp:extent cx="6403340" cy="3418205"/>
             <wp:effectExtent l="25400" t="0" r="0" b="0"/>
             <wp:wrapSquare wrapText="bothSides"/>
             <wp:docPr id="4" name="" descr="sponsors-rwt2-bw.png"/>
@@ -46,7 +102,7 @@
                   <pic:spPr>
                     <a:xfrm>
                       <a:off x="0" y="0"/>
-                      <a:ext cx="6403535" cy="3418449"/>
+                      <a:ext cx="6403340" cy="3418205"/>
                     </a:xfrm>
                     <a:prstGeom prst="rect">
                       <a:avLst/>
@@ -59,66 +115,18 @@
         </w:drawing>
       </w:r>
       <w:r>
-        <w:t>Identity Crisis</w:t>
-      </w:r>
-      <w:r>
-        <w:t xml:space="preserve">: </w:t>
-      </w:r>
-      <w:r>
-        <w:rPr>
-          <w:b/>
-        </w:rPr>
-        <w:t>Clearer Identity</w:t>
-      </w:r>
-      <w:r>
-        <w:rPr>
-          <w:b/>
-        </w:rPr>
-        <w:t xml:space="preserve"> t</w:t>
-      </w:r>
-      <w:r>
-        <w:rPr>
-          <w:b/>
-        </w:rPr>
-        <w:t>hrough Correlation</w:t>
-      </w:r>
-    </w:p>
-    <w:p>
-      <w:pPr>
-        <w:jc w:val="center"/>
-      </w:pPr>
-    </w:p>
-    <w:p>
-      <w:pPr>
-        <w:pStyle w:val="Heading1SubWoT"/>
-        <w:spacing w:line="240" w:lineRule="auto"/>
-      </w:pPr>
-      <w:r>
-        <w:t xml:space="preserve">A </w:t>
-      </w:r>
-      <w:r>
-        <w:t>White P</w:t>
-      </w:r>
-      <w:r>
-        <w:t>aper catalyzed by the</w:t>
-      </w:r>
-      <w:r>
-        <w:t xml:space="preserve"> </w:t>
-      </w:r>
-      <w:r>
-        <w:t>Web of Trust II: ID2020 Design Workshop</w:t>
-      </w:r>
-    </w:p>
-    <w:p>
-      <w:pPr>
-        <w:pStyle w:val="Heading1SubAuthor"/>
-        <w:spacing w:line="240" w:lineRule="auto"/>
-      </w:pPr>
-      <w:r>
         <w:t xml:space="preserve">By </w:t>
       </w:r>
       <w:r>
-        <w:t>Joe Andrieu, Editor &lt;</w:t>
+        <w:t xml:space="preserve">Joe </w:t>
+      </w:r>
+      <w:proofErr w:type="spellStart"/>
+      <w:r>
+        <w:t>Andrieu</w:t>
+      </w:r>
+      <w:proofErr w:type="spellEnd"/>
+      <w:r>
+        <w:t>, Editor &lt;</w:t>
       </w:r>
       <w:hyperlink r:id="rId7">
         <w:r>
@@ -156,7 +164,15 @@
         <w:t xml:space="preserve">, </w:t>
       </w:r>
       <w:r>
-        <w:t>Igor Kruiper &lt;</w:t>
+        <w:t xml:space="preserve">Igor </w:t>
+      </w:r>
+      <w:proofErr w:type="spellStart"/>
+      <w:r>
+        <w:t>Kruiper</w:t>
+      </w:r>
+      <w:proofErr w:type="spellEnd"/>
+      <w:r>
+        <w:t xml:space="preserve"> &lt;</w:t>
       </w:r>
       <w:hyperlink r:id="rId9">
         <w:r>
@@ -171,14 +187,29 @@
       <w:r>
         <w:t>&gt;</w:t>
       </w:r>
+      <w:proofErr w:type="gramStart"/>
       <w:r>
         <w:t xml:space="preserve">, </w:t>
       </w:r>
       <w:r>
         <w:t xml:space="preserve">    </w:t>
       </w:r>
-      <w:r>
-        <w:t>Ajit Tripathi &lt;</w:t>
+      <w:proofErr w:type="spellStart"/>
+      <w:r>
+        <w:t>Ajit</w:t>
+      </w:r>
+      <w:proofErr w:type="spellEnd"/>
+      <w:proofErr w:type="gramEnd"/>
+      <w:r>
+        <w:t xml:space="preserve"> </w:t>
+      </w:r>
+      <w:proofErr w:type="spellStart"/>
+      <w:r>
+        <w:t>Tripathi</w:t>
+      </w:r>
+      <w:proofErr w:type="spellEnd"/>
+      <w:r>
+        <w:t xml:space="preserve"> &lt;</w:t>
       </w:r>
       <w:hyperlink r:id="rId10">
         <w:r>
@@ -269,7 +300,15 @@
         <w:pStyle w:val="BodyText"/>
       </w:pPr>
       <w:r>
-        <w:t>Both laypeople and experts struggle to communicate clearly about it. The term has numerous rich and useful meanings. That same flexibility and expressivity also makes it easy to misunderstand subtle nuances. We compensate with adjectives, creating new phrases like “digital identity” or “legal identity”, but we often still speak past each other. We regularly refer to “identities” as things that are assigned to us or that we own, things we control or present, instead of using more rigorous terms such as “identifiers” or “credentials”. This fluidity often confuses because, at its core, identity is an emergent phenomenon that doesn’t have an existence independent of the observer.</w:t>
+        <w:t xml:space="preserve">Both laypeople and experts struggle to communicate clearly about it. The term has numerous rich and useful meanings. That same flexibility and expressivity also makes it easy to misunderstand subtle nuances. We compensate with adjectives, creating new phrases like “digital identity” or “legal identity”, but we often still speak past each other. We regularly refer to “identities” as things that are assigned to us or </w:t>
+      </w:r>
+      <w:proofErr w:type="gramStart"/>
+      <w:r>
+        <w:t>that</w:t>
+      </w:r>
+      <w:proofErr w:type="gramEnd"/>
+      <w:r>
+        <w:t xml:space="preserve"> we own, things we control or present, instead of using more rigorous terms such as “identifiers” or “credentials”. This fluidity often confuses because, at its core, identity is an emergent phenomenon that doesn’t have an existence independent of the observer.</w:t>
       </w:r>
     </w:p>
     <w:p>
@@ -340,7 +379,15 @@
         <w:pStyle w:val="BodyText"/>
       </w:pPr>
       <w:r>
-        <w:t>Using our alternative lens, we challenge the appropriateness of focusing on an “identity” as a property of a thing (or person), rather than as a phenomenon that emerges between an observer and a subject. We think that using the word “identity” as a concrete, ownable, controllable asset obfuscates more than it communicates.</w:t>
+        <w:t xml:space="preserve">Using our alternative lens, we challenge the appropriateness of focusing on an “identity” as a property of a thing (or person), rather than as a phenomenon that emerges between an observer and a subject. We think that using the word “identity” as a concrete, </w:t>
+      </w:r>
+      <w:proofErr w:type="spellStart"/>
+      <w:r>
+        <w:t>ownable</w:t>
+      </w:r>
+      <w:proofErr w:type="spellEnd"/>
+      <w:r>
+        <w:t>, controllable asset obfuscates more than it communicates.</w:t>
       </w:r>
     </w:p>
     <w:p>
@@ -370,10 +417,21 @@
         <w:rPr>
           <w:b/>
         </w:rPr>
-        <w:t>Collins English Dictionary</w:t>
-      </w:r>
-      <w:r>
-        <w:t>[1]:</w:t>
+        <w:t xml:space="preserve">Collins English </w:t>
+      </w:r>
+      <w:proofErr w:type="gramStart"/>
+      <w:r>
+        <w:rPr>
+          <w:b/>
+        </w:rPr>
+        <w:t>Dictionary</w:t>
+      </w:r>
+      <w:r>
+        <w:t>[</w:t>
+      </w:r>
+      <w:proofErr w:type="gramEnd"/>
+      <w:r>
+        <w:t>1]:</w:t>
       </w:r>
     </w:p>
     <w:p>
@@ -383,8 +441,13 @@
           <w:numId w:val="3"/>
         </w:numPr>
       </w:pPr>
-      <w:r>
-        <w:t>the state of having unique identifying characteristics held by no other person or thing</w:t>
+      <w:proofErr w:type="gramStart"/>
+      <w:r>
+        <w:t>the</w:t>
+      </w:r>
+      <w:proofErr w:type="gramEnd"/>
+      <w:r>
+        <w:t xml:space="preserve"> state of having unique identifying characteristics held by no other person or thing</w:t>
       </w:r>
     </w:p>
     <w:p>
@@ -394,8 +457,13 @@
           <w:numId w:val="3"/>
         </w:numPr>
       </w:pPr>
-      <w:r>
-        <w:t>the individual characteristics by which a person or thing is recognized</w:t>
+      <w:proofErr w:type="gramStart"/>
+      <w:r>
+        <w:t>the</w:t>
+      </w:r>
+      <w:proofErr w:type="gramEnd"/>
+      <w:r>
+        <w:t xml:space="preserve"> individual characteristics by which a person or thing is recognized</w:t>
       </w:r>
     </w:p>
     <w:p>
@@ -409,10 +477,21 @@
         <w:rPr>
           <w:b/>
         </w:rPr>
-        <w:t>Unabridged Random House Dictionary</w:t>
-      </w:r>
-      <w:r>
-        <w:t>[2]:</w:t>
+        <w:t xml:space="preserve">Unabridged Random House </w:t>
+      </w:r>
+      <w:proofErr w:type="gramStart"/>
+      <w:r>
+        <w:rPr>
+          <w:b/>
+        </w:rPr>
+        <w:t>Dictionary</w:t>
+      </w:r>
+      <w:r>
+        <w:t>[</w:t>
+      </w:r>
+      <w:proofErr w:type="gramEnd"/>
+      <w:r>
+        <w:t>2]:</w:t>
       </w:r>
     </w:p>
     <w:p>
@@ -422,8 +501,13 @@
           <w:numId w:val="4"/>
         </w:numPr>
       </w:pPr>
-      <w:r>
-        <w:t xml:space="preserve">the state or fact of remaining the same one or ones, as under varying aspects or conditions: &gt; </w:t>
+      <w:proofErr w:type="gramStart"/>
+      <w:r>
+        <w:t>the</w:t>
+      </w:r>
+      <w:proofErr w:type="gramEnd"/>
+      <w:r>
+        <w:t xml:space="preserve"> state or fact of remaining the same one or ones, as under varying aspects or conditions: &gt; </w:t>
       </w:r>
       <w:r>
         <w:rPr>
@@ -439,8 +523,13 @@
           <w:numId w:val="4"/>
         </w:numPr>
       </w:pPr>
-      <w:r>
-        <w:t xml:space="preserve">the condition of being oneself or itself, and not another: &gt; </w:t>
+      <w:proofErr w:type="gramStart"/>
+      <w:r>
+        <w:t>the</w:t>
+      </w:r>
+      <w:proofErr w:type="gramEnd"/>
+      <w:r>
+        <w:t xml:space="preserve"> condition of being oneself or itself, and not another: &gt; </w:t>
       </w:r>
       <w:r>
         <w:rPr>
@@ -460,10 +549,21 @@
         <w:rPr>
           <w:b/>
         </w:rPr>
-        <w:t>Merriam Webster</w:t>
-      </w:r>
-      <w:r>
-        <w:t>[3]:</w:t>
+        <w:t xml:space="preserve">Merriam </w:t>
+      </w:r>
+      <w:proofErr w:type="gramStart"/>
+      <w:r>
+        <w:rPr>
+          <w:b/>
+        </w:rPr>
+        <w:t>Webster</w:t>
+      </w:r>
+      <w:r>
+        <w:t>[</w:t>
+      </w:r>
+      <w:proofErr w:type="gramEnd"/>
+      <w:r>
+        <w:t>3]:</w:t>
       </w:r>
     </w:p>
     <w:p>
@@ -474,8 +574,13 @@
           <w:numId w:val="5"/>
         </w:numPr>
       </w:pPr>
-      <w:r>
-        <w:t>a : sameness of essential or generic character in different instances</w:t>
+      <w:proofErr w:type="gramStart"/>
+      <w:r>
+        <w:t>a</w:t>
+      </w:r>
+      <w:proofErr w:type="gramEnd"/>
+      <w:r>
+        <w:t xml:space="preserve"> : sameness of essential or generic character in different instances</w:t>
       </w:r>
     </w:p>
     <w:p>
@@ -486,8 +591,13 @@
           <w:numId w:val="2"/>
         </w:numPr>
       </w:pPr>
-      <w:r>
-        <w:t>b : sameness in all that constitutes the objective reality of a thing : oneness</w:t>
+      <w:proofErr w:type="gramStart"/>
+      <w:r>
+        <w:t>b</w:t>
+      </w:r>
+      <w:proofErr w:type="gramEnd"/>
+      <w:r>
+        <w:t xml:space="preserve"> : sameness in all that constitutes the objective reality of a thing : oneness</w:t>
       </w:r>
     </w:p>
     <w:p>
@@ -498,8 +608,13 @@
           <w:numId w:val="5"/>
         </w:numPr>
       </w:pPr>
-      <w:r>
-        <w:t>a : the distinguishing character or personality of an individual : individuality</w:t>
+      <w:proofErr w:type="gramStart"/>
+      <w:r>
+        <w:t>a</w:t>
+      </w:r>
+      <w:proofErr w:type="gramEnd"/>
+      <w:r>
+        <w:t xml:space="preserve"> : the distinguishing character or personality of an individual : individuality</w:t>
       </w:r>
     </w:p>
     <w:p>
@@ -510,8 +625,13 @@
           <w:numId w:val="2"/>
         </w:numPr>
       </w:pPr>
-      <w:r>
-        <w:t>b : the relation established by psychological identification</w:t>
+      <w:proofErr w:type="gramStart"/>
+      <w:r>
+        <w:t>b</w:t>
+      </w:r>
+      <w:proofErr w:type="gramEnd"/>
+      <w:r>
+        <w:t xml:space="preserve"> : the relation established by psychological identification</w:t>
       </w:r>
     </w:p>
     <w:p>
@@ -540,8 +660,13 @@
           <w:numId w:val="6"/>
         </w:numPr>
       </w:pPr>
-      <w:r>
-        <w:t>four definitions highlight sameness (Random House 1, 2 and Merriam 1a, b); and</w:t>
+      <w:proofErr w:type="gramStart"/>
+      <w:r>
+        <w:t>four</w:t>
+      </w:r>
+      <w:proofErr w:type="gramEnd"/>
+      <w:r>
+        <w:t xml:space="preserve"> definitions highlight sameness (Random House 1, 2 and Merriam 1a, b); and</w:t>
       </w:r>
     </w:p>
     <w:p>
@@ -551,8 +676,13 @@
           <w:numId w:val="6"/>
         </w:numPr>
       </w:pPr>
-      <w:r>
-        <w:t>three definitions feature the mental act of recognition (Collins 1, 2 and Merriam 2b).</w:t>
+      <w:proofErr w:type="gramStart"/>
+      <w:r>
+        <w:t>three</w:t>
+      </w:r>
+      <w:proofErr w:type="gramEnd"/>
+      <w:r>
+        <w:t xml:space="preserve"> definitions feature the mental act of recognition (Collins 1, 2 and Merriam 2b).</w:t>
       </w:r>
     </w:p>
     <w:p>
@@ -614,7 +744,15 @@
         </w:numPr>
       </w:pPr>
       <w:r>
-        <w:t>"you select your identity," or</w:t>
+        <w:t>"</w:t>
+      </w:r>
+      <w:proofErr w:type="gramStart"/>
+      <w:r>
+        <w:t>you</w:t>
+      </w:r>
+      <w:proofErr w:type="gramEnd"/>
+      <w:r>
+        <w:t xml:space="preserve"> select your identity," or</w:t>
       </w:r>
     </w:p>
     <w:p>
@@ -625,7 +763,23 @@
         </w:numPr>
       </w:pPr>
       <w:r>
-        <w:t>"we store the identities in the blockchain," or</w:t>
+        <w:t>"</w:t>
+      </w:r>
+      <w:proofErr w:type="gramStart"/>
+      <w:r>
+        <w:t>we</w:t>
+      </w:r>
+      <w:proofErr w:type="gramEnd"/>
+      <w:r>
+        <w:t xml:space="preserve"> store the identities in the </w:t>
+      </w:r>
+      <w:proofErr w:type="spellStart"/>
+      <w:r>
+        <w:t>blockchain</w:t>
+      </w:r>
+      <w:proofErr w:type="spellEnd"/>
+      <w:r>
+        <w:t>," or</w:t>
       </w:r>
     </w:p>
     <w:p>
@@ -636,7 +790,15 @@
         </w:numPr>
       </w:pPr>
       <w:r>
-        <w:t>"users own and assert their own identity."</w:t>
+        <w:t>"</w:t>
+      </w:r>
+      <w:proofErr w:type="gramStart"/>
+      <w:r>
+        <w:t>users</w:t>
+      </w:r>
+      <w:proofErr w:type="gramEnd"/>
+      <w:r>
+        <w:t xml:space="preserve"> own and assert their own identity."</w:t>
       </w:r>
     </w:p>
     <w:p>
@@ -668,7 +830,15 @@
         <w:pStyle w:val="FirstParagraph"/>
       </w:pPr>
       <w:r>
-        <w:t>Identity manifests when we see a face and recall a name. It is in play when we see a badge and acknowledge someone’s authority. It emerges when we see an individual and treat them as white or black, gay or straight, male or female.</w:t>
+        <w:t xml:space="preserve">Identity manifests when we see a face and recall a name. It is in play when we see a badge and acknowledge someone’s authority. It emerges when we see an individual and </w:t>
+      </w:r>
+      <w:proofErr w:type="gramStart"/>
+      <w:r>
+        <w:t>treat</w:t>
+      </w:r>
+      <w:proofErr w:type="gramEnd"/>
+      <w:r>
+        <w:t xml:space="preserve"> them as white or black, gay or straight, male or female.</w:t>
       </w:r>
     </w:p>
     <w:p>
@@ -701,7 +871,15 @@
         <w:pStyle w:val="FirstParagraph"/>
       </w:pPr>
       <w:r>
-        <w:t>Without further information, we can’t tell if that is an identifier, an attribute, a credential, or just entropy. It may eventually become an identifier, but it isn’t yet — not until someone associates it with the thing it identifies[4]. It’s just an example string of digits. It is certainly not an identity.</w:t>
+        <w:t xml:space="preserve">Without further information, we can’t tell if that is an identifier, an attribute, a credential, or just entropy. It may eventually become an identifier, but it isn’t yet — not until someone associates it with the thing it </w:t>
+      </w:r>
+      <w:proofErr w:type="gramStart"/>
+      <w:r>
+        <w:t>identifies[</w:t>
+      </w:r>
+      <w:proofErr w:type="gramEnd"/>
+      <w:r>
+        <w:t>4]. It’s just an example string of digits. It is certainly not an identity.</w:t>
       </w:r>
     </w:p>
     <w:p>
@@ -727,7 +905,15 @@
         <w:t>becomes</w:t>
       </w:r>
       <w:r>
-        <w:t xml:space="preserve"> an identifier. This is the semiotic nature of the signifier and the signified[5]: until the string is known as a signifier referring to some (potentially unknown) signified, it isn’t an identifier. It’s just a string of hexadecimal digits.</w:t>
+        <w:t xml:space="preserve"> an identifier. This is the semiotic nature of the signifier and the </w:t>
+      </w:r>
+      <w:proofErr w:type="gramStart"/>
+      <w:r>
+        <w:t>signified[</w:t>
+      </w:r>
+      <w:proofErr w:type="gramEnd"/>
+      <w:r>
+        <w:t>5]: until the string is known as a signifier referring to some (potentially unknown) signified, it isn’t an identifier. It’s just a string of hexadecimal digits.</w:t>
       </w:r>
     </w:p>
     <w:p>
@@ -743,7 +929,15 @@
         <w:pStyle w:val="BodyText"/>
       </w:pPr>
       <w:r>
-        <w:t>Consider the password cracking tool Medusa[6]. Like many password crackers, Medusa will accept a file containing strings to use as user names in a brute force attack. Unless the target system actually has a matching login for a given string, that string isn’t an identity in that system (or potentially anywhere, as the strings could be randomly generated). Until the target system correlates that string with the username of an account on the system, it is incorrect to describe that string as an identity. Yet we often refer to usernames as “identities”.</w:t>
+        <w:t xml:space="preserve">Consider the password cracking tool </w:t>
+      </w:r>
+      <w:proofErr w:type="gramStart"/>
+      <w:r>
+        <w:t>Medusa[</w:t>
+      </w:r>
+      <w:proofErr w:type="gramEnd"/>
+      <w:r>
+        <w:t>6]. Like many password crackers, Medusa will accept a file containing strings to use as user names in a brute force attack. Unless the target system actually has a matching login for a given string, that string isn’t an identity in that system (or potentially anywhere, as the strings could be randomly generated). Until the target system correlates that string with the username of an account on the system, it is incorrect to describe that string as an identity. Yet we often refer to usernames as “identities”.</w:t>
       </w:r>
     </w:p>
     <w:p>
@@ -795,7 +989,15 @@
         <w:ind w:left="360"/>
       </w:pPr>
       <w:r>
-        <w:t>Identity isn’t the sum of all of the attributes and actions that might be wrongly or rightly ascribed to you, and may, in one way or another, be used to figure out “who you are”. These are at best a digital profile, at worst the data bloat of a runaway surveillance network.</w:t>
+        <w:t xml:space="preserve">Identity isn’t the sum of all of the attributes and actions that might be wrongly or rightly ascribed to you, and may, in one way or another, be used to figure out “who you are”. These are at best a digital </w:t>
+      </w:r>
+      <w:proofErr w:type="gramStart"/>
+      <w:r>
+        <w:t>profile,</w:t>
+      </w:r>
+      <w:proofErr w:type="gramEnd"/>
+      <w:r>
+        <w:t xml:space="preserve"> at worst the data bloat of a runaway surveillance network.</w:t>
       </w:r>
     </w:p>
     <w:p>
@@ -827,7 +1029,15 @@
         <w:pStyle w:val="FirstParagraph"/>
       </w:pPr>
       <w:r>
-        <w:t>Typical digital systems use identifiers, attributes, and transaction logs to correlate individuals across contexts, such as across multiple visits to a website. Typical real-world systems issue credentials that bind identifiers to long-term, observable, measurable attributes and facts — such as name, race, height, weight, hair color, a picture, and birthdate — in order to correlate a human with certain privileges or responsibilities, like a license to drive.</w:t>
+        <w:t xml:space="preserve">Typical digital systems use identifiers, attributes, and transaction logs to correlate individuals across contexts, such as across multiple visits to a website. Typical real-world systems issue credentials that bind identifiers to long-term, observable, measurable attributes and facts — such as name, race, height, weight, hair color, a picture, and </w:t>
+      </w:r>
+      <w:proofErr w:type="spellStart"/>
+      <w:r>
+        <w:t>birthdate</w:t>
+      </w:r>
+      <w:proofErr w:type="spellEnd"/>
+      <w:r>
+        <w:t xml:space="preserve"> — in order to correlate a human with certain privileges or responsibilities, like a license to drive.</w:t>
       </w:r>
     </w:p>
     <w:p>
@@ -861,7 +1071,15 @@
         <w:pStyle w:val="BodyText"/>
       </w:pPr>
       <w:r>
-        <w:t>In the digital and real-world systems described above, we were able to quickly describe the mechanisms of identity using the term “correlation” without getting sidetracked into more abstract discussions like “What is Legal Identity?”[7] or “Is anonymity possible?”</w:t>
+        <w:t xml:space="preserve">In the digital and real-world systems described above, we were able to quickly describe the mechanisms of identity using the term “correlation” without getting sidetracked into more abstract discussions like “What is Legal Identity?”[7] </w:t>
+      </w:r>
+      <w:proofErr w:type="gramStart"/>
+      <w:r>
+        <w:t>or</w:t>
+      </w:r>
+      <w:proofErr w:type="gramEnd"/>
+      <w:r>
+        <w:t xml:space="preserve"> “Is anonymity possible?”</w:t>
       </w:r>
     </w:p>
     <w:p>
@@ -883,7 +1101,15 @@
         <w:pStyle w:val="BodyText"/>
       </w:pPr>
       <w:r>
-        <w:t xml:space="preserve">We argue that, when discussing identity systems, “correlation” enables a more concise discussion and clearer understanding of how identity is created and used[8]. It’s not that “identity” is incorrect, it’s that the mechanisms of identity are inherently mechanisms of correlation and, </w:t>
+        <w:t xml:space="preserve">We argue that, when discussing identity systems, “correlation” enables a more concise discussion and clearer understanding of how identity is created and </w:t>
+      </w:r>
+      <w:proofErr w:type="gramStart"/>
+      <w:r>
+        <w:t>used[</w:t>
+      </w:r>
+      <w:proofErr w:type="gramEnd"/>
+      <w:r>
+        <w:t xml:space="preserve">8]. It’s not that “identity” is incorrect, it’s that the mechanisms of identity are inherently mechanisms of correlation and, </w:t>
       </w:r>
       <w:r>
         <w:rPr>
@@ -1098,7 +1324,15 @@
         <w:pStyle w:val="FirstParagraph"/>
       </w:pPr>
       <w:r>
-        <w:t>In the U.S, when we go to the bank to open an account we provide our social security number, in part so that banks can comply with federal regulations like reporting cash transactions over $10,000. The social security number is, generally, only used by the bank for regulatory filing (whereas they use an account number and a recorded signature to correlate our deposits and withdrawals with our accounts). In turn, the government uses our social security numbers to correlate our taxable and fiscally regulated transactions throughout our lifetime. This is transitive correlation, where an identifier is used not by the immediate recipient (the bank) for correlating our direct interactions with them, but by a third party (the government) when the recipient needs to refer to us in communications with that entity.</w:t>
+        <w:t xml:space="preserve">In the U.S, when we go to the bank to open an account we provide our social security number, in part so that banks can comply with federal regulations like reporting cash transactions over $10,000. </w:t>
+      </w:r>
+      <w:proofErr w:type="gramStart"/>
+      <w:r>
+        <w:t>The social security number is, generally, only used by the bank for regulatory filing</w:t>
+      </w:r>
+      <w:proofErr w:type="gramEnd"/>
+      <w:r>
+        <w:t xml:space="preserve"> (whereas they use an account number and a recorded signature to correlate our deposits and withdrawals with our accounts). In turn, the government uses our social security numbers to correlate our taxable and fiscally regulated transactions throughout our lifetime. This is transitive correlation, where an identifier is used not by the immediate recipient (the bank) for correlating our direct interactions with them, but by a third party (the government) when the recipient needs to refer to us in communications with that entity.</w:t>
       </w:r>
     </w:p>
     <w:p>
@@ -1179,15 +1413,31 @@
         <w:pStyle w:val="BodyText"/>
       </w:pPr>
       <w:r>
-        <w:t>It's also an example of limited disclosure. The information contained in the bracelet is minimal: "the wearer has demonstrated proof of age.” This restricts the disclosure of potentially risky personally identifiable information, like birth date or address, to the initial point of issuance[9]. The bartender gets just what they need, just when they need it.</w:t>
-      </w:r>
-    </w:p>
-    <w:p>
-      <w:pPr>
-        <w:pStyle w:val="BodyText"/>
-      </w:pPr>
-      <w:r>
-        <w:t>Bracelets are an inexpensive privacy-enhancing technology that also reduces the time bartenders spend checking IDs — which increases sales and profit and reduces the compliance costs for the venue. Not only is it easier to manage than alternative systems, like isolated “beer gardens”, but the bracelets themselves also provide evidence of due care to authorities who regularly punish non-compliant vendors with penalties from $10,000 up to revoking the liquor license.</w:t>
+        <w:t xml:space="preserve">It's also an example of limited disclosure. The information contained in the bracelet is minimal: "the wearer has demonstrated proof of age.” This restricts the disclosure of potentially risky personally identifiable information, like birth date or address, to the initial point of </w:t>
+      </w:r>
+      <w:proofErr w:type="gramStart"/>
+      <w:r>
+        <w:t>issuance[</w:t>
+      </w:r>
+      <w:proofErr w:type="gramEnd"/>
+      <w:r>
+        <w:t>9]. The bartender gets just what they need, just when they need it.</w:t>
+      </w:r>
+    </w:p>
+    <w:p>
+      <w:pPr>
+        <w:pStyle w:val="BodyText"/>
+      </w:pPr>
+      <w:r>
+        <w:t xml:space="preserve">Bracelets are an inexpensive privacy-enhancing technology that also reduces the time bartenders </w:t>
+      </w:r>
+      <w:proofErr w:type="gramStart"/>
+      <w:r>
+        <w:t>spend</w:t>
+      </w:r>
+      <w:proofErr w:type="gramEnd"/>
+      <w:r>
+        <w:t xml:space="preserve"> checking IDs — which increases sales and profit and reduces the compliance costs for the venue. Not only is it easier to manage than alternative systems, like isolated “beer gardens”, but the bracelets themselves also provide evidence of due care to authorities who regularly punish non-compliant vendors with penalties from $10,000 up to revoking the liquor license.</w:t>
       </w:r>
     </w:p>
     <w:p>
@@ -1235,15 +1485,47 @@
         <w:pStyle w:val="BodyText"/>
       </w:pPr>
       <w:r>
-        <w:t>Victory in the battle before the jury depends on whether or not they believe the asserted correlation. That identification does not depend on the eyewitness knowing the name of the accused, their address, their birthdate, or their social security number. The eyewitness simply needs to demonstrate that they reliably recognize the accused as the party they saw committing the crime[10]. Yes, eyewitnesses are known to be wrong sometimes, just as forensic evidence is never 100% accurate. The battle is between the efforts of the prosecutor to correlate the accused with the crime and the efforts of both the defense attorney and the accused to prevent that correlation. Criminals often go to great lengths to lay false trails and hide or destroy evidence, and may even lie or commit further crimes in their attempt to prevent such correlation. The “identity” of the killer ultimately depends on the court’s ability to fairly and accurately resolve this battle of correlation.</w:t>
-      </w:r>
-    </w:p>
-    <w:p>
-      <w:pPr>
-        <w:pStyle w:val="BodyText"/>
-      </w:pPr>
-      <w:r>
-        <w:t>While many valid digital identity use cases base their architecture on consent and control by the subject, that doesn’t apply to all situations. In this example of identity, the subject (i.e., the alleged criminal) does not consent to the correlation. This lack of consent is especially true for law enforcement, border patrol, and the military[11].</w:t>
+        <w:t xml:space="preserve">Victory in the battle before the jury depends on whether or not they believe the asserted correlation. That identification does not depend on the eyewitness knowing the name of the accused, their address, their </w:t>
+      </w:r>
+      <w:proofErr w:type="spellStart"/>
+      <w:r>
+        <w:t>birthdate</w:t>
+      </w:r>
+      <w:proofErr w:type="spellEnd"/>
+      <w:r>
+        <w:t xml:space="preserve">, or their social security number. The eyewitness simply needs to demonstrate that they reliably recognize the accused as the party they saw committing the </w:t>
+      </w:r>
+      <w:proofErr w:type="gramStart"/>
+      <w:r>
+        <w:t>crime[</w:t>
+      </w:r>
+      <w:proofErr w:type="gramEnd"/>
+      <w:r>
+        <w:t xml:space="preserve">10]. Yes, eyewitnesses are known to be wrong sometimes, just as forensic evidence is never 100% accurate. The battle is between the efforts of the prosecutor to correlate the accused with the crime and the efforts of both the defense attorney and the accused to prevent that correlation. Criminals often go to great lengths to lay false trails and hide or destroy evidence, and may even lie or commit further crimes in their attempt to prevent such correlation. The “identity” of the killer ultimately depends on the court’s ability to fairly and accurately </w:t>
+      </w:r>
+      <w:proofErr w:type="gramStart"/>
+      <w:r>
+        <w:t>resolve</w:t>
+      </w:r>
+      <w:proofErr w:type="gramEnd"/>
+      <w:r>
+        <w:t xml:space="preserve"> this battle of correlation.</w:t>
+      </w:r>
+    </w:p>
+    <w:p>
+      <w:pPr>
+        <w:pStyle w:val="BodyText"/>
+      </w:pPr>
+      <w:r>
+        <w:t xml:space="preserve">While many valid digital identity use cases base their architecture on consent and control by the subject, that doesn’t apply to all situations. In this example of identity, the subject (i.e., the alleged criminal) does not consent to the correlation. This lack of consent is especially true for law enforcement, border patrol, and the </w:t>
+      </w:r>
+      <w:proofErr w:type="gramStart"/>
+      <w:r>
+        <w:t>military[</w:t>
+      </w:r>
+      <w:proofErr w:type="gramEnd"/>
+      <w:r>
+        <w:t>11].</w:t>
       </w:r>
     </w:p>
     <w:p>
@@ -1312,7 +1594,21 @@
         <w:rPr>
           <w:shd w:val="clear" w:color="auto" w:fill="FFFFFF"/>
         </w:rPr>
-        <w:t>the Jungle of Calais, seven thousand refugees fleeing political strife and violence have forged a temporary home[12]. In nine months it went from virgin ground to the largest slum in Europe. In these harsh conditions, many fear any form of identification, knowing that their families back home could be punished or killed by the regime they fled if the link is made between them and those they left behind. The lack of identity credentials makes it hard to access justice and health services and to integrate into society. Their fear of persecution keeps many on the fringe. Some have destroyed identity documentation while others avoid even being recorded for unofficial documentaries.</w:t>
+        <w:t xml:space="preserve">the Jungle of Calais, seven thousand refugees fleeing political strife and violence have forged a temporary </w:t>
+      </w:r>
+      <w:proofErr w:type="gramStart"/>
+      <w:r>
+        <w:rPr>
+          <w:shd w:val="clear" w:color="auto" w:fill="FFFFFF"/>
+        </w:rPr>
+        <w:t>home[</w:t>
+      </w:r>
+      <w:proofErr w:type="gramEnd"/>
+      <w:r>
+        <w:rPr>
+          <w:shd w:val="clear" w:color="auto" w:fill="FFFFFF"/>
+        </w:rPr>
+        <w:t>12]. In nine months it went from virgin ground to the largest slum in Europe. In these harsh conditions, many fear any form of identification, knowing that their families back home could be punished or killed by the regime they fled if the link is made between them and those they left behind. The lack of identity credentials makes it hard to access justice and health services and to integrate into society. Their fear of persecution keeps many on the fringe. Some have destroyed identity documentation while others avoid even being recorded for unofficial documentaries.</w:t>
       </w:r>
     </w:p>
     <w:p>
@@ -1324,15 +1620,39 @@
         </w:rPr>
       </w:pPr>
       <w:r>
-        <w:t>This is the fear some refugees live with every day. For the regimes, it is identity weaponization; for the refugees, it is fear of unwanted correlation. In this case, the consequences isn't the harm done directly to the subject — the traditional focus of privacy efforts — but rather the harm that might be done to friends and family back home. Unfortunately, this directly conflicts with the approaches of several identity solutions presented at the recent ID2020 Summit and the related ID2020 Design Workshop. One in particular proposed a DNA registry designed to help refugees reconnect with family back home. It will be hard to get refugees to participate in such a program when being connected with family is exactly what they fear.</w:t>
-      </w:r>
-    </w:p>
-    <w:p>
-      <w:pPr>
-        <w:pStyle w:val="BodyText"/>
-      </w:pPr>
-      <w:r>
-        <w:t>The challenge is to build a system that allows just-enough correlation, just-in-time, to enable the services necessary for human dignity and freedom, without facilitating unwanted correlation that can and does enable further violence and even genocide. Perhaps the trickiest part will be finding a solution that is so clear and obvious that the typical refugee, despite distrust of formal authority and despite speaking a second language, can understand it and believe it won’t put their loved ones at risk.</w:t>
+        <w:t xml:space="preserve">This is the fear some refugees live with every day. For the regimes, it is identity </w:t>
+      </w:r>
+      <w:proofErr w:type="spellStart"/>
+      <w:r>
+        <w:t>weaponization</w:t>
+      </w:r>
+      <w:proofErr w:type="spellEnd"/>
+      <w:r>
+        <w:t xml:space="preserve">; for the refugees, it is fear of unwanted correlation. In this case, the </w:t>
+      </w:r>
+      <w:proofErr w:type="gramStart"/>
+      <w:r>
+        <w:t>consequences isn't</w:t>
+      </w:r>
+      <w:proofErr w:type="gramEnd"/>
+      <w:r>
+        <w:t xml:space="preserve"> the harm done directly to the subject — the traditional focus of privacy efforts — but rather the harm that might be done to friends and family back home. Unfortunately, this directly conflicts with the approaches of several identity solutions presented at the recent ID2020 Summit and the related ID2020 Design Workshop. One in particular proposed a DNA registry designed to help refugees reconnect with family back home. It will be hard to get refugees to participate in such a program when being connected with family is exactly what they fear.</w:t>
+      </w:r>
+    </w:p>
+    <w:p>
+      <w:pPr>
+        <w:pStyle w:val="BodyText"/>
+      </w:pPr>
+      <w:r>
+        <w:t xml:space="preserve">The challenge is to build a system that allows just-enough correlation, </w:t>
+      </w:r>
+      <w:proofErr w:type="gramStart"/>
+      <w:r>
+        <w:t>just-in-time</w:t>
+      </w:r>
+      <w:proofErr w:type="gramEnd"/>
+      <w:r>
+        <w:t>, to enable the services necessary for human dignity and freedom, without facilitating unwanted correlation that can and does enable further violence and even genocide. Perhaps the trickiest part will be finding a solution that is so clear and obvious that the typical refugee, despite distrust of formal authority and despite speaking a second language, can understand it and believe it won’t put their loved ones at risk.</w:t>
       </w:r>
     </w:p>
     <w:p>
@@ -1373,7 +1693,15 @@
         <w:ind w:left="360"/>
       </w:pPr>
       <w:r>
-        <w:t>“Remember that guy who smashed Elly’s vase?”</w:t>
+        <w:t xml:space="preserve">“Remember that guy who smashed </w:t>
+      </w:r>
+      <w:proofErr w:type="spellStart"/>
+      <w:r>
+        <w:t>Elly’s</w:t>
+      </w:r>
+      <w:proofErr w:type="spellEnd"/>
+      <w:r>
+        <w:t xml:space="preserve"> vase?”</w:t>
       </w:r>
     </w:p>
     <w:p>
@@ -1399,7 +1727,15 @@
         <w:pStyle w:val="FirstParagraph"/>
       </w:pPr>
       <w:r>
-        <w:t>In social contexts, we sometimes use a unique feature or distinguishing moment to refer to shared or indirect acquaintances. These spontaneous monikers allow us to refer to the party in question in conversation with others who observed — or sometimes just heard about — the memorable distinction. The nickname may never have been used before and may or may not establish a long-term reference. Yet when understood by the people we’re speaking with, it allows correlation between the current subject and the referenced individual.</w:t>
+        <w:t xml:space="preserve">In social contexts, we sometimes use a unique feature or distinguishing moment to refer to </w:t>
+      </w:r>
+      <w:proofErr w:type="gramStart"/>
+      <w:r>
+        <w:t>shared</w:t>
+      </w:r>
+      <w:proofErr w:type="gramEnd"/>
+      <w:r>
+        <w:t xml:space="preserve"> or indirect acquaintances. These spontaneous monikers allow us to refer to the party in question in conversation with others who observed — or sometimes just heard about — the memorable distinction. The nickname may never have been used before and may or may not establish a long-term reference. Yet when understood by the people we’re speaking with, it allows correlation between the current subject and the referenced individual.</w:t>
       </w:r>
     </w:p>
     <w:p>
@@ -1507,7 +1843,15 @@
         <w:pStyle w:val="FirstParagraph"/>
       </w:pPr>
       <w:r>
-        <w:t xml:space="preserve">[1] "Identity." Dictionary.com. Collins English Dictionary - Complete &amp; Unabridged 10th Edition. HarperCollins Publishers. Online. Accessed June 09, 2016. </w:t>
+        <w:t xml:space="preserve">[1] "Identity." </w:t>
+      </w:r>
+      <w:proofErr w:type="gramStart"/>
+      <w:r>
+        <w:t>Dictionary.com. Collins English Dictionary - Complete &amp; Unabridged 10th Edition.</w:t>
+      </w:r>
+      <w:proofErr w:type="gramEnd"/>
+      <w:r>
+        <w:t xml:space="preserve"> HarperCollins Publishers. Online. Accessed June 09, 2016. </w:t>
       </w:r>
       <w:hyperlink r:id="rId13">
         <w:r>
@@ -1524,7 +1868,23 @@
         <w:pStyle w:val="BodyText"/>
       </w:pPr>
       <w:r>
-        <w:t xml:space="preserve">[2] "Identity." Dictionary.com. Dictionary.com Unabridged. Random House, Inc. Online. Accessed June 09, 2016. </w:t>
+        <w:t xml:space="preserve">[2] "Identity." </w:t>
+      </w:r>
+      <w:proofErr w:type="gramStart"/>
+      <w:r>
+        <w:t>Dictionary.com. Dictionary.com Unabridged.</w:t>
+      </w:r>
+      <w:proofErr w:type="gramEnd"/>
+      <w:r>
+        <w:t xml:space="preserve"> </w:t>
+      </w:r>
+      <w:proofErr w:type="gramStart"/>
+      <w:r>
+        <w:t>Random House, Inc. Online.</w:t>
+      </w:r>
+      <w:proofErr w:type="gramEnd"/>
+      <w:r>
+        <w:t xml:space="preserve"> Accessed June 09, 2016. </w:t>
       </w:r>
       <w:hyperlink r:id="rId14">
         <w:r>
@@ -1574,7 +1934,15 @@
         <w:pStyle w:val="BodyText"/>
       </w:pPr>
       <w:r>
-        <w:t xml:space="preserve">[6] JoMo-Kun, “Medusa Parallel Network Login Auditor”, </w:t>
+        <w:t xml:space="preserve">[6] </w:t>
+      </w:r>
+      <w:proofErr w:type="spellStart"/>
+      <w:r>
+        <w:t>JoMo</w:t>
+      </w:r>
+      <w:proofErr w:type="spellEnd"/>
+      <w:r>
+        <w:t xml:space="preserve">-Kun, “Medusa Parallel Network Login Auditor”, </w:t>
       </w:r>
       <w:r>
         <w:rPr>
@@ -1599,16 +1967,26 @@
       <w:pPr>
         <w:pStyle w:val="BodyText"/>
       </w:pPr>
+      <w:proofErr w:type="gramStart"/>
       <w:r>
         <w:t>[7] The topic of one of the panels at the ID2020 Summit, where, unfortunately, none of the panelists could offer a concise answer.</w:t>
       </w:r>
-    </w:p>
-    <w:p>
-      <w:pPr>
-        <w:pStyle w:val="BodyText"/>
-      </w:pPr>
-      <w:r>
-        <w:t xml:space="preserve">[8] Note, we did not say “how </w:t>
+      <w:proofErr w:type="gramEnd"/>
+    </w:p>
+    <w:p>
+      <w:pPr>
+        <w:pStyle w:val="BodyText"/>
+      </w:pPr>
+      <w:r>
+        <w:t xml:space="preserve">[8] Note, we did not </w:t>
+      </w:r>
+      <w:proofErr w:type="gramStart"/>
+      <w:r>
+        <w:t>say</w:t>
+      </w:r>
+      <w:proofErr w:type="gramEnd"/>
+      <w:r>
+        <w:t xml:space="preserve"> “how </w:t>
       </w:r>
       <w:r>
         <w:rPr>
@@ -1641,21 +2019,45 @@
         <w:pStyle w:val="BodyText"/>
       </w:pPr>
       <w:r>
-        <w:t>[11] In particular, the 2014 Ottowa Treaty governing the use of indiscriminate antipersonnel land mines requires militaries to “positively identify” all targets. Obviously, this is not a matter where consent is appropriate.</w:t>
-      </w:r>
-    </w:p>
-    <w:p>
-      <w:pPr>
-        <w:pStyle w:val="BodyText"/>
-      </w:pPr>
-      <w:r>
-        <w:t xml:space="preserve">[12] O’hara, Finlay. </w:t>
-      </w:r>
+        <w:t xml:space="preserve">[11] In particular, the 2014 </w:t>
+      </w:r>
+      <w:proofErr w:type="spellStart"/>
+      <w:r>
+        <w:t>Ottowa</w:t>
+      </w:r>
+      <w:proofErr w:type="spellEnd"/>
+      <w:r>
+        <w:t xml:space="preserve"> Treaty governing the use of indiscriminate antipersonnel land mines requires militaries to “positively identify” all targets. Obviously, this is not a matter where consent is appropriate.</w:t>
+      </w:r>
+    </w:p>
+    <w:p>
+      <w:pPr>
+        <w:pStyle w:val="BodyText"/>
+      </w:pPr>
+      <w:r>
+        <w:t xml:space="preserve">[12] </w:t>
+      </w:r>
+      <w:proofErr w:type="spellStart"/>
+      <w:r>
+        <w:t>O’hara</w:t>
+      </w:r>
+      <w:proofErr w:type="spellEnd"/>
+      <w:r>
+        <w:t xml:space="preserve">, Finlay. </w:t>
+      </w:r>
+      <w:proofErr w:type="spellStart"/>
       <w:r>
         <w:rPr>
           <w:i/>
         </w:rPr>
-        <w:t>Jangala.</w:t>
+        <w:t>Jangala</w:t>
+      </w:r>
+      <w:proofErr w:type="spellEnd"/>
+      <w:r>
+        <w:rPr>
+          <w:i/>
+        </w:rPr>
+        <w:t>.</w:t>
       </w:r>
       <w:r>
         <w:t xml:space="preserve"> May 31, 2016. Video. Online. Accessed June 7, 2016. </w:t>
@@ -1726,8 +2128,13 @@
                     <w:t>Lead Paper Editor:</w:t>
                   </w:r>
                   <w:r>
-                    <w:t xml:space="preserve"> Joe Andrieu</w:t>
-                  </w:r>
+                    <w:t xml:space="preserve"> Joe </w:t>
+                  </w:r>
+                  <w:proofErr w:type="spellStart"/>
+                  <w:r>
+                    <w:t>Andrieu</w:t>
+                  </w:r>
+                  <w:proofErr w:type="spellEnd"/>
                 </w:p>
                 <w:p>
                   <w:r>
@@ -1737,25 +2144,48 @@
                     <w:t xml:space="preserve">Authors: </w:t>
                   </w:r>
                   <w:r>
-                    <w:t>Joe Andrieu</w:t>
-                  </w:r>
-                  <w:r>
-                    <w:t xml:space="preserve">, </w:t>
-                  </w:r>
-                  <w:r>
-                    <w:t>Kevin Gannon,</w:t>
+                    <w:t xml:space="preserve">Joe </w:t>
+                  </w:r>
+                  <w:proofErr w:type="spellStart"/>
+                  <w:r>
+                    <w:t>Andrieu</w:t>
+                  </w:r>
+                  <w:proofErr w:type="spellEnd"/>
+                  <w:r>
+                    <w:t>, Kevin Gannon,</w:t>
                   </w:r>
                   <w:r>
                     <w:t xml:space="preserve"> </w:t>
                   </w:r>
                   <w:r>
-                    <w:t>Igor Kruiper,</w:t>
+                    <w:t xml:space="preserve">Igor </w:t>
+                  </w:r>
+                  <w:proofErr w:type="spellStart"/>
+                  <w:r>
+                    <w:t>Kruiper</w:t>
+                  </w:r>
+                  <w:proofErr w:type="spellEnd"/>
+                  <w:r>
+                    <w:t>,</w:t>
                   </w:r>
                   <w:r>
                     <w:t xml:space="preserve"> </w:t>
                   </w:r>
-                  <w:r>
-                    <w:t>Ajit Tripathi,</w:t>
+                  <w:proofErr w:type="spellStart"/>
+                  <w:r>
+                    <w:t>Ajit</w:t>
+                  </w:r>
+                  <w:proofErr w:type="spellEnd"/>
+                  <w:r>
+                    <w:t xml:space="preserve"> </w:t>
+                  </w:r>
+                  <w:proofErr w:type="spellStart"/>
+                  <w:r>
+                    <w:t>Tripathi</w:t>
+                  </w:r>
+                  <w:proofErr w:type="spellEnd"/>
+                  <w:r>
+                    <w:t>,</w:t>
                   </w:r>
                   <w:r>
                     <w:t xml:space="preserve"> and </w:t>
@@ -1822,8 +2252,45 @@
                     </w:rPr>
                     <w:t xml:space="preserve">Workshop Sponsors: </w:t>
                   </w:r>
-                  <w:r>
-                    <w:t>Blockstack, Blockstream, Evernym, IPFS, Microsoft, Netki, Tierion, ID2020</w:t>
+                  <w:proofErr w:type="spellStart"/>
+                  <w:r>
+                    <w:t>Blockstack</w:t>
+                  </w:r>
+                  <w:proofErr w:type="spellEnd"/>
+                  <w:r>
+                    <w:t xml:space="preserve">, </w:t>
+                  </w:r>
+                  <w:proofErr w:type="spellStart"/>
+                  <w:r>
+                    <w:t>Blockstream</w:t>
+                  </w:r>
+                  <w:proofErr w:type="spellEnd"/>
+                  <w:r>
+                    <w:t xml:space="preserve">, </w:t>
+                  </w:r>
+                  <w:proofErr w:type="spellStart"/>
+                  <w:r>
+                    <w:t>Evernym</w:t>
+                  </w:r>
+                  <w:proofErr w:type="spellEnd"/>
+                  <w:r>
+                    <w:t xml:space="preserve">, IPFS, Microsoft, </w:t>
+                  </w:r>
+                  <w:proofErr w:type="spellStart"/>
+                  <w:r>
+                    <w:t>Netki</w:t>
+                  </w:r>
+                  <w:proofErr w:type="spellEnd"/>
+                  <w:r>
+                    <w:t xml:space="preserve">, </w:t>
+                  </w:r>
+                  <w:proofErr w:type="spellStart"/>
+                  <w:r>
+                    <w:t>Tierion</w:t>
+                  </w:r>
+                  <w:proofErr w:type="spellEnd"/>
+                  <w:r>
+                    <w:t>, ID2020</w:t>
                   </w:r>
                 </w:p>
                 <w:p>
@@ -1845,7 +2312,15 @@
                     <w:t xml:space="preserve">Workshop Facilitators: </w:t>
                   </w:r>
                   <w:r>
-                    <w:t>Christopher Allen with graphic facilitation by Sue Shea, additional paper editorial &amp; layout by Shannon Appelcline, and additional support by Kiara Robles.</w:t>
+                    <w:t xml:space="preserve">Christopher Allen with graphic facilitation by Sue Shea, additional paper editorial &amp; layout by Shannon Appelcline, and additional support by </w:t>
+                  </w:r>
+                  <w:proofErr w:type="spellStart"/>
+                  <w:r>
+                    <w:t>Kiara</w:t>
+                  </w:r>
+                  <w:proofErr w:type="spellEnd"/>
+                  <w:r>
+                    <w:t xml:space="preserve"> Robles.</w:t>
                   </w:r>
                 </w:p>
                 <w:p>
@@ -1864,7 +2339,23 @@
                 </w:p>
                 <w:p>
                   <w:r>
-                    <w:t xml:space="preserve">The design workshop and this paper are just starting points for Rebooting the Web of Trust. If you have any comments, thoughts, or expansions on this paper, please post them to our GitHub issues page: </w:t>
+                    <w:t xml:space="preserve">The design workshop and this paper are just starting points for </w:t>
+                  </w:r>
+                  <w:proofErr w:type="gramStart"/>
+                  <w:r>
+                    <w:t>Rebooting</w:t>
+                  </w:r>
+                  <w:proofErr w:type="gramEnd"/>
+                  <w:r>
+                    <w:t xml:space="preserve"> the Web of Trust. If you have any comments, thoughts, or expansions on this paper, please post them to our </w:t>
+                  </w:r>
+                  <w:proofErr w:type="spellStart"/>
+                  <w:r>
+                    <w:t>GitHub</w:t>
+                  </w:r>
+                  <w:proofErr w:type="spellEnd"/>
+                  <w:r>
+                    <w:t xml:space="preserve"> issues page: </w:t>
                   </w:r>
                   <w:r>
                     <w:tab/>
@@ -2053,7 +2544,7 @@
         <w:rFonts w:ascii="Times New Roman" w:hAnsi="Times New Roman"/>
         <w:noProof/>
       </w:rPr>
-      <w:t>2</w:t>
+      <w:t>9</w:t>
     </w:r>
     <w:r>
       <w:rPr>

</xml_diff>

<commit_message>
Anita’s updates for Identity Crisis paper, with Joe’s edit.
</commit_message>
<xml_diff>
--- a/final-documents/identyity-crisis.docx
+++ b/final-documents/identyity-crisis.docx
@@ -70,7 +70,7 @@
             <wp:extent cx="6403340" cy="3418205"/>
             <wp:effectExtent l="25400" t="0" r="0" b="0"/>
             <wp:wrapSquare wrapText="bothSides"/>
-            <wp:docPr id="4" name="" descr="sponsors-rwt2-bw.png"/>
+            <wp:docPr id="4" name="Picture 4" descr="sponsors-rwt2-bw.png"/>
             <wp:cNvGraphicFramePr>
               <a:graphicFrameLocks xmlns:a="http://schemas.openxmlformats.org/drawingml/2006/main" noChangeAspect="1"/>
             </wp:cNvGraphicFramePr>
@@ -82,7 +82,7 @@
                     <pic:cNvPicPr/>
                   </pic:nvPicPr>
                   <pic:blipFill>
-                    <a:blip r:embed="rId6"/>
+                    <a:blip r:embed="rId7"/>
                     <a:stretch>
                       <a:fillRect/>
                     </a:stretch>
@@ -106,17 +106,9 @@
         <w:t xml:space="preserve">By </w:t>
       </w:r>
       <w:r>
-        <w:t xml:space="preserve">Joe </w:t>
-      </w:r>
-      <w:proofErr w:type="spellStart"/>
-      <w:r>
-        <w:t>Andrieu</w:t>
-      </w:r>
-      <w:proofErr w:type="spellEnd"/>
-      <w:r>
-        <w:t>, Editor &lt;</w:t>
-      </w:r>
-      <w:hyperlink r:id="rId7">
+        <w:t>Joe Andrieu, Editor &lt;</w:t>
+      </w:r>
+      <w:hyperlink r:id="rId8">
         <w:r>
           <w:rPr>
             <w:rStyle w:val="Hyperlink"/>
@@ -135,7 +127,7 @@
       <w:r>
         <w:t>Kevin Gannon &lt;</w:t>
       </w:r>
-      <w:hyperlink r:id="rId8">
+      <w:hyperlink r:id="rId9">
         <w:r>
           <w:rPr>
             <w:rStyle w:val="Hyperlink"/>
@@ -152,17 +144,9 @@
         <w:t xml:space="preserve">, </w:t>
       </w:r>
       <w:r>
-        <w:t xml:space="preserve">Igor </w:t>
-      </w:r>
-      <w:proofErr w:type="spellStart"/>
-      <w:r>
-        <w:t>Kruiper</w:t>
-      </w:r>
-      <w:proofErr w:type="spellEnd"/>
-      <w:r>
-        <w:t xml:space="preserve"> &lt;</w:t>
-      </w:r>
-      <w:hyperlink r:id="rId9">
+        <w:t>Igor Kruiper &lt;</w:t>
+      </w:r>
+      <w:hyperlink r:id="rId10">
         <w:r>
           <w:rPr>
             <w:rStyle w:val="Hyperlink"/>
@@ -182,31 +166,20 @@
       <w:r>
         <w:t xml:space="preserve">    </w:t>
       </w:r>
-      <w:proofErr w:type="spellStart"/>
       <w:r>
         <w:t>Ajit</w:t>
       </w:r>
-      <w:proofErr w:type="spellEnd"/>
       <w:proofErr w:type="gramEnd"/>
       <w:r>
-        <w:t xml:space="preserve"> </w:t>
-      </w:r>
-      <w:proofErr w:type="spellStart"/>
-      <w:r>
-        <w:t>Tripathi</w:t>
-      </w:r>
-      <w:proofErr w:type="spellEnd"/>
-      <w:r>
-        <w:t xml:space="preserve"> &lt;</w:t>
-      </w:r>
-      <w:hyperlink r:id="rId10">
+        <w:t xml:space="preserve"> Tripathi &lt;</w:t>
+      </w:r>
+      <w:hyperlink r:id="rId11" w:history="1">
         <w:r>
           <w:rPr>
             <w:rStyle w:val="Hyperlink"/>
             <w:i/>
-            <w:color w:val="auto"/>
           </w:rPr>
-          <w:t>ajit.tripathi@uk.pwc.com</w:t>
+          <w:t>tripathi.ajit@gmail.com</w:t>
         </w:r>
       </w:hyperlink>
       <w:r>
@@ -218,7 +191,7 @@
       <w:r>
         <w:t>Gary Zimmerman &lt;</w:t>
       </w:r>
-      <w:hyperlink r:id="rId11">
+      <w:hyperlink r:id="rId12">
         <w:r>
           <w:rPr>
             <w:rStyle w:val="Hyperlink"/>
@@ -236,7 +209,7 @@
       <w:pPr>
         <w:pStyle w:val="Heading2"/>
         <w:sectPr>
-          <w:footerReference w:type="default" r:id="rId12"/>
+          <w:footerReference w:type="default" r:id="rId13"/>
           <w:pgSz w:w="12240" w:h="15840"/>
           <w:pgMar w:top="1440" w:right="1800" w:bottom="1440" w:left="1800" w:gutter="0"/>
           <w:titlePg/>
@@ -288,7 +261,13 @@
         <w:pStyle w:val="BodyText"/>
       </w:pPr>
       <w:r>
-        <w:t xml:space="preserve">Both laypeople and experts struggle to communicate clearly about it. The term has numerous rich and useful meanings. That same flexibility and expressivity also makes it easy to misunderstand subtle nuances. We compensate with adjectives, creating new phrases like “digital identity” or “legal identity”, but we often still speak past each other. We regularly refer to “identities” as things that are assigned to us or </w:t>
+        <w:t>Both laypeople and experts struggle to communicate clearly about it. The term has numerous rich and useful meanings. That same flexibility and expressivity also makes it easy to misunderstand subtle nuances</w:t>
+      </w:r>
+      <w:r>
+        <w:t xml:space="preserve"> and often leads to ideological debate rather than understanding and applications</w:t>
+      </w:r>
+      <w:r>
+        <w:t xml:space="preserve">. We compensate with adjectives, creating new phrases like “digital identity” or “legal identity”, but we often still speak past each other. We regularly refer to “identities” as things that are assigned to us or </w:t>
       </w:r>
       <w:proofErr w:type="gramStart"/>
       <w:r>
@@ -313,7 +292,13 @@
         <w:t>will</w:t>
       </w:r>
       <w:r>
-        <w:t xml:space="preserve"> improve the conversation. We argue that “correlation” provides a more concise and clear understanding of how identity is created and used in both digital and real-world systems, and that using it as an alternative to “identity” will improve communication and understanding.</w:t>
+        <w:t xml:space="preserve"> improve the conversation. We argue that “correlation” provides a more concise and clear understanding of how identity is cre</w:t>
+      </w:r>
+      <w:r>
+        <w:t>ated and applied</w:t>
+      </w:r>
+      <w:r>
+        <w:t xml:space="preserve"> in both digital and real-world systems, and that using it as an alternative to “identity” will improve communication and understanding.</w:t>
       </w:r>
     </w:p>
     <w:p>
@@ -359,23 +344,24 @@
         <w:pStyle w:val="BodyText"/>
       </w:pPr>
       <w:r>
-        <w:t>In simpler terms, if identification doesn’t occur, there is no identity.</w:t>
-      </w:r>
-    </w:p>
-    <w:p>
-      <w:pPr>
-        <w:pStyle w:val="BodyText"/>
-      </w:pPr>
-      <w:r>
-        <w:t xml:space="preserve">Using our alternative lens, we challenge the appropriateness of focusing on an “identity” as a property of a thing (or person), rather than as a phenomenon that emerges between an observer and a subject. We think that using the word “identity” as a concrete, </w:t>
-      </w:r>
-      <w:proofErr w:type="spellStart"/>
-      <w:r>
-        <w:t>ownable</w:t>
-      </w:r>
-      <w:proofErr w:type="spellEnd"/>
-      <w:r>
-        <w:t>, controllable asset obfuscates more than it communicates.</w:t>
+        <w:t>In simpler terms,</w:t>
+      </w:r>
+      <w:r>
+        <w:t xml:space="preserve"> any notion of identity is not particularly useful without the existence of a person or entity performing identification.</w:t>
+      </w:r>
+    </w:p>
+    <w:p>
+      <w:pPr>
+        <w:pStyle w:val="BodyText"/>
+      </w:pPr>
+      <w:r>
+        <w:t>Using our alternative lens, we challenge the appropriateness of focusing on an “identity” as a property of a thing (or person), rather than as a phenomenon that emerges between an observer and a subject. We think that using the word “identity” as a concrete, own</w:t>
+      </w:r>
+      <w:r>
+        <w:t>-</w:t>
+      </w:r>
+      <w:r>
+        <w:t>able, controllable asset obfuscates more than it communicates.</w:t>
       </w:r>
     </w:p>
     <w:p>
@@ -696,15 +682,32 @@
         <w:t>different</w:t>
       </w:r>
       <w:r>
-        <w:t xml:space="preserve"> situations. If we can identify a subject, we can know something about him or her that isn’t based on immediate observation.</w:t>
-      </w:r>
-    </w:p>
-    <w:p>
-      <w:pPr>
-        <w:pStyle w:val="BodyText"/>
-      </w:pPr>
-      <w:r>
-        <w:t xml:space="preserve">However, when we treat identity as a concrete asset (e.g., as “a digital identity”) rather than as the emergent phenomenon of identity, we sometimes confuse the conversation. We often refer to the characteristics and credentials we use for recognition as if they constitute identity </w:t>
+        <w:t xml:space="preserve"> situations. If we can identify a subject, we can know something about him or her that isn’t based on observation.</w:t>
+      </w:r>
+    </w:p>
+    <w:p>
+      <w:pPr>
+        <w:pStyle w:val="BodyText"/>
+      </w:pPr>
+      <w:r>
+        <w:t xml:space="preserve">In certain situations, information for correlating individuals with particular market segments or purchase intentions has direct value to marketers and manufacturers. We sometimes refer to this as an opportunity to sell </w:t>
+      </w:r>
+      <w:proofErr w:type="gramStart"/>
+      <w:r>
+        <w:t>an ‘identity’</w:t>
+      </w:r>
+      <w:proofErr w:type="gramEnd"/>
+      <w:r>
+        <w:t xml:space="preserve"> for a price, discount, or other consideration. </w:t>
+      </w:r>
+      <w:r>
+        <w:t xml:space="preserve">However, when we treat </w:t>
+      </w:r>
+      <w:r>
+        <w:t xml:space="preserve">the entire notion of </w:t>
+      </w:r>
+      <w:r>
+        <w:t xml:space="preserve">identity as a concrete asset (e.g., as “a digital identity”) rather than as the emergent phenomenon of identity, we sometimes confuse the conversation. We often refer to the characteristics and credentials we use for recognition as if they constitute identity </w:t>
       </w:r>
       <w:r>
         <w:rPr>
@@ -759,15 +762,7 @@
       </w:r>
       <w:proofErr w:type="gramEnd"/>
       <w:r>
-        <w:t xml:space="preserve"> store the identities in the </w:t>
-      </w:r>
-      <w:proofErr w:type="spellStart"/>
-      <w:r>
-        <w:t>blockchain</w:t>
-      </w:r>
-      <w:proofErr w:type="spellEnd"/>
-      <w:r>
-        <w:t>," or</w:t>
+        <w:t xml:space="preserve"> store the identities in the blockchain," or</w:t>
       </w:r>
     </w:p>
     <w:p>
@@ -1017,15 +1012,7 @@
         <w:pStyle w:val="FirstParagraph"/>
       </w:pPr>
       <w:r>
-        <w:t xml:space="preserve">Typical digital systems use identifiers, attributes, and transaction logs to correlate individuals across contexts, such as across multiple visits to a website. Typical real-world systems issue credentials that bind identifiers to long-term, observable, measurable attributes and facts — such as name, race, height, weight, hair color, a picture, and </w:t>
-      </w:r>
-      <w:proofErr w:type="spellStart"/>
-      <w:r>
-        <w:t>birthdate</w:t>
-      </w:r>
-      <w:proofErr w:type="spellEnd"/>
-      <w:r>
-        <w:t xml:space="preserve"> — in order to correlate a human with certain privileges or responsibilities, like a license to drive.</w:t>
+        <w:t>Typical digital systems use identifiers, attributes, and transaction logs to correlate individuals across contexts, such as across multiple visits to a website. Typical real-world systems issue credentials that bind identifiers to long-term, observable, measurable attributes and facts — such as name, race, height, weight, hair color, a picture, and birthdate — in order to correlate a human with certain privileges or responsibilities, like a license to drive.</w:t>
       </w:r>
     </w:p>
     <w:p>
@@ -1044,6 +1031,14 @@
       </w:r>
       <w:r>
         <w:t>”, we get caught up in the consequences and ramifications of policy and privacy and human rights. These are important debates, but they often slip into abstractions, miscommunication, and political disagreements that undermine our efforts to build functioning identity systems. On the other hand, when we think about “identity” as a mere collection of attributes or identifiers, we ignore and sometimes dismiss the deeper meanings others interpret in the word.</w:t>
+      </w:r>
+    </w:p>
+    <w:p>
+      <w:pPr>
+        <w:pStyle w:val="BodyText"/>
+      </w:pPr>
+      <w:r>
+        <w:t>Even in the abstract case from psychology and literature, of a person searching for their own ‘identity’, the notion of identity generally derives meaning from the context of an observer associating themselves with groups of individuals or other entities that they ‘identify’ based on matching, or correlated observable attributes such as race, nationality, economic background, interests and so on.</w:t>
       </w:r>
     </w:p>
     <w:p>
@@ -1473,15 +1468,7 @@
         <w:pStyle w:val="BodyText"/>
       </w:pPr>
       <w:r>
-        <w:t xml:space="preserve">Victory in the battle before the jury depends on whether or not they believe the asserted correlation. That identification does not depend on the eyewitness knowing the name of the accused, their address, their </w:t>
-      </w:r>
-      <w:proofErr w:type="spellStart"/>
-      <w:r>
-        <w:t>birthdate</w:t>
-      </w:r>
-      <w:proofErr w:type="spellEnd"/>
-      <w:r>
-        <w:t xml:space="preserve">, or their social security number. The eyewitness simply needs to demonstrate that they reliably recognize the accused as the party they saw committing the </w:t>
+        <w:t xml:space="preserve">Victory in the battle before the jury depends on whether or not they believe the asserted correlation. That identification does not depend on the eyewitness knowing the name of the accused, their address, their birthdate, or their social security number. The eyewitness simply needs to demonstrate that they reliably recognize the accused as the party they saw committing the </w:t>
       </w:r>
       <w:proofErr w:type="gramStart"/>
       <w:r>
@@ -1608,15 +1595,7 @@
         </w:rPr>
       </w:pPr>
       <w:r>
-        <w:t xml:space="preserve">This is the fear some refugees live with every day. For the regimes, it is identity </w:t>
-      </w:r>
-      <w:proofErr w:type="spellStart"/>
-      <w:r>
-        <w:t>weaponization</w:t>
-      </w:r>
-      <w:proofErr w:type="spellEnd"/>
-      <w:r>
-        <w:t xml:space="preserve">; for the refugees, it is fear of unwanted correlation. In this case, the </w:t>
+        <w:t xml:space="preserve">This is the fear some refugees live with every day. For the regimes, it is identity weaponization; for the refugees, it is fear of unwanted correlation. In this case, the </w:t>
       </w:r>
       <w:proofErr w:type="gramStart"/>
       <w:r>
@@ -1624,7 +1603,12 @@
       </w:r>
       <w:proofErr w:type="gramEnd"/>
       <w:r>
-        <w:t xml:space="preserve"> the harm done directly to the subject — the traditional focus of privacy efforts — but rather the harm that might be done to friends and family back home. Unfortunately, this directly conflicts with the approaches of several identity solutions presented at the recent ID2020 Summit and the related ID2020 Design Workshop. One in particular proposed a DNA registry designed to help refugees reconnect with family back home. It will be hard to get refugees to participate in such a program when being connected with family is exactly what they fear.</w:t>
+        <w:t xml:space="preserve"> the harm done directly to the subject — the traditional focus of privacy efforts — but rather the h</w:t>
+      </w:r>
+      <w:bookmarkStart w:id="14" w:name="_GoBack"/>
+      <w:bookmarkEnd w:id="14"/>
+      <w:r>
+        <w:t>arm that might be done to friends and family back home. Unfortunately, this directly conflicts with the approaches of several identity solutions presented at the recent ID2020 Summit and the related ID2020 Design Workshop. One in particular proposed a DNA registry designed to help refugees reconnect with family back home. It will be hard to get refugees to participate in such a program when being connected with family is exactly what they fear.</w:t>
       </w:r>
     </w:p>
     <w:p>
@@ -1661,8 +1645,8 @@
       <w:pPr>
         <w:pStyle w:val="Heading4"/>
       </w:pPr>
-      <w:bookmarkStart w:id="14" w:name="spontaneous-correlation"/>
-      <w:bookmarkEnd w:id="14"/>
+      <w:bookmarkStart w:id="15" w:name="spontaneous-correlation"/>
+      <w:bookmarkEnd w:id="15"/>
       <w:r>
         <w:t>Spontaneous Correlation</w:t>
       </w:r>
@@ -1681,15 +1665,7 @@
         <w:ind w:left="360"/>
       </w:pPr>
       <w:r>
-        <w:t xml:space="preserve">“Remember that guy who smashed </w:t>
-      </w:r>
-      <w:proofErr w:type="spellStart"/>
-      <w:r>
-        <w:t>Elly’s</w:t>
-      </w:r>
-      <w:proofErr w:type="spellEnd"/>
-      <w:r>
-        <w:t xml:space="preserve"> vase?”</w:t>
+        <w:t>“Remember that guy who smashed Elly’s vase?”</w:t>
       </w:r>
     </w:p>
     <w:p>
@@ -1738,8 +1714,8 @@
       <w:pPr>
         <w:pStyle w:val="Heading2"/>
       </w:pPr>
-      <w:bookmarkStart w:id="15" w:name="conclusion"/>
-      <w:bookmarkEnd w:id="15"/>
+      <w:bookmarkStart w:id="16" w:name="conclusion"/>
+      <w:bookmarkEnd w:id="16"/>
       <w:r>
         <w:t>6.</w:t>
       </w:r>
@@ -1757,6 +1733,24 @@
       <w:r>
         <w:t>Using “correlation” to describe identity systems provides a simpler, more coherent view of mechanisms, capabilities, and risks. The term doesn’t change the nature of the system. It is simply more concise and more accurate. It results in discussions that are more rigorous and easier to understand.</w:t>
       </w:r>
+      <w:r>
+        <w:rPr>
+          <w:shd w:val="clear" w:color="auto" w:fill="FFFFFF"/>
+        </w:rPr>
+        <w:t xml:space="preserve"> </w:t>
+      </w:r>
+      <w:r>
+        <w:rPr>
+          <w:shd w:val="clear" w:color="auto" w:fill="FFFFFF"/>
+        </w:rPr>
+        <w:t>[13</w:t>
+      </w:r>
+      <w:r>
+        <w:rPr>
+          <w:shd w:val="clear" w:color="auto" w:fill="FFFFFF"/>
+        </w:rPr>
+        <w:t>].</w:t>
+      </w:r>
     </w:p>
     <w:p>
       <w:pPr>
@@ -1820,8 +1814,8 @@
       <w:pPr>
         <w:pStyle w:val="Heading2"/>
       </w:pPr>
-      <w:bookmarkStart w:id="16" w:name="footnotes"/>
-      <w:bookmarkEnd w:id="16"/>
+      <w:bookmarkStart w:id="17" w:name="footnotes"/>
+      <w:bookmarkEnd w:id="17"/>
       <w:r>
         <w:t>Footnotes</w:t>
       </w:r>
@@ -1840,39 +1834,6 @@
       <w:proofErr w:type="gramEnd"/>
       <w:r>
         <w:t xml:space="preserve"> HarperCollins Publishers. Online. Accessed June 09, 2016. </w:t>
-      </w:r>
-      <w:hyperlink r:id="rId13">
-        <w:r>
-          <w:rPr>
-            <w:rStyle w:val="Hyperlink"/>
-            <w:i/>
-          </w:rPr>
-          <w:t>http://www.dictionary.com/browse/identity</w:t>
-        </w:r>
-      </w:hyperlink>
-    </w:p>
-    <w:p>
-      <w:pPr>
-        <w:pStyle w:val="BodyText"/>
-      </w:pPr>
-      <w:r>
-        <w:t xml:space="preserve">[2] "Identity." </w:t>
-      </w:r>
-      <w:proofErr w:type="gramStart"/>
-      <w:r>
-        <w:t>Dictionary.com. Dictionary.com Unabridged.</w:t>
-      </w:r>
-      <w:proofErr w:type="gramEnd"/>
-      <w:r>
-        <w:t xml:space="preserve"> </w:t>
-      </w:r>
-      <w:proofErr w:type="gramStart"/>
-      <w:r>
-        <w:t>Random House, Inc. Online.</w:t>
-      </w:r>
-      <w:proofErr w:type="gramEnd"/>
-      <w:r>
-        <w:t xml:space="preserve"> Accessed June 09, 2016. </w:t>
       </w:r>
       <w:hyperlink r:id="rId14">
         <w:r>
@@ -1889,9 +1850,42 @@
         <w:pStyle w:val="BodyText"/>
       </w:pPr>
       <w:r>
+        <w:t xml:space="preserve">[2] "Identity." </w:t>
+      </w:r>
+      <w:proofErr w:type="gramStart"/>
+      <w:r>
+        <w:t>Dictionary.com. Dictionary.com Unabridged.</w:t>
+      </w:r>
+      <w:proofErr w:type="gramEnd"/>
+      <w:r>
+        <w:t xml:space="preserve"> </w:t>
+      </w:r>
+      <w:proofErr w:type="gramStart"/>
+      <w:r>
+        <w:t>Random House, Inc. Online.</w:t>
+      </w:r>
+      <w:proofErr w:type="gramEnd"/>
+      <w:r>
+        <w:t xml:space="preserve"> Accessed June 09, 2016. </w:t>
+      </w:r>
+      <w:hyperlink r:id="rId15">
+        <w:r>
+          <w:rPr>
+            <w:rStyle w:val="Hyperlink"/>
+            <w:i/>
+          </w:rPr>
+          <w:t>http://www.dictionary.com/browse/identity</w:t>
+        </w:r>
+      </w:hyperlink>
+    </w:p>
+    <w:p>
+      <w:pPr>
+        <w:pStyle w:val="BodyText"/>
+      </w:pPr>
+      <w:r>
         <w:t xml:space="preserve">[3] "Identity." Merriam-Webster.com. Online. Accessed June 09, 2016. </w:t>
       </w:r>
-      <w:hyperlink r:id="rId15">
+      <w:hyperlink r:id="rId16">
         <w:r>
           <w:rPr>
             <w:rStyle w:val="Hyperlink"/>
@@ -1922,15 +1916,7 @@
         <w:pStyle w:val="BodyText"/>
       </w:pPr>
       <w:r>
-        <w:t xml:space="preserve">[6] </w:t>
-      </w:r>
-      <w:proofErr w:type="spellStart"/>
-      <w:r>
-        <w:t>JoMo</w:t>
-      </w:r>
-      <w:proofErr w:type="spellEnd"/>
-      <w:r>
-        <w:t xml:space="preserve">-Kun, “Medusa Parallel Network Login Auditor”, </w:t>
+        <w:t xml:space="preserve">[6] JoMo-Kun, “Medusa Parallel Network Login Auditor”, </w:t>
       </w:r>
       <w:r>
         <w:rPr>
@@ -1941,7 +1927,7 @@
       <w:r>
         <w:t xml:space="preserve">. Online. Accessed Jun 14, 2016. </w:t>
       </w:r>
-      <w:hyperlink r:id="rId16">
+      <w:hyperlink r:id="rId17">
         <w:r>
           <w:rPr>
             <w:rStyle w:val="Hyperlink"/>
@@ -2007,69 +1993,12 @@
         <w:pStyle w:val="BodyText"/>
       </w:pPr>
       <w:r>
-        <w:t xml:space="preserve">[11] In particular, the 2014 </w:t>
-      </w:r>
-      <w:proofErr w:type="spellStart"/>
-      <w:r>
-        <w:t>Ottowa</w:t>
-      </w:r>
-      <w:proofErr w:type="spellEnd"/>
-      <w:r>
-        <w:t xml:space="preserve"> Treaty governing the use of indiscriminate antipersonnel land mines requires militaries to “positively identify” all targets. Obviously, this is not a matter where consent is appropriate.</w:t>
-      </w:r>
-    </w:p>
-    <w:p>
-      <w:pPr>
-        <w:pStyle w:val="BodyText"/>
-      </w:pPr>
-      <w:r>
-        <w:t xml:space="preserve">[12] </w:t>
-      </w:r>
-      <w:proofErr w:type="spellStart"/>
-      <w:r>
-        <w:t>O’hara</w:t>
-      </w:r>
-      <w:proofErr w:type="spellEnd"/>
-      <w:r>
-        <w:t xml:space="preserve">, Finlay. </w:t>
-      </w:r>
-      <w:proofErr w:type="spellStart"/>
-      <w:r>
-        <w:rPr>
-          <w:i/>
-        </w:rPr>
-        <w:t>Jangala</w:t>
-      </w:r>
-      <w:proofErr w:type="spellEnd"/>
-      <w:r>
-        <w:rPr>
-          <w:i/>
-        </w:rPr>
-        <w:t>.</w:t>
-      </w:r>
-      <w:r>
-        <w:t xml:space="preserve"> May 31, 2016. Video. Online. Accessed June 7, 2016. </w:t>
-      </w:r>
-      <w:hyperlink r:id="rId17">
-        <w:r>
-          <w:rPr>
-            <w:rStyle w:val="Hyperlink"/>
-            <w:i/>
-          </w:rPr>
-          <w:t>http://theworldwidetribe.com/2016/05/jangala/</w:t>
-        </w:r>
-      </w:hyperlink>
-    </w:p>
-    <w:p>
-      <w:pPr>
-        <w:spacing w:line="240" w:lineRule="auto"/>
-        <w:jc w:val="left"/>
-      </w:pPr>
-    </w:p>
-    <w:p>
-      <w:pPr>
-        <w:spacing w:line="240" w:lineRule="auto"/>
-        <w:jc w:val="left"/>
+        <w:t>[11] In particular, the 2014 Ottowa Treaty governing the use of indiscriminate antipersonnel land mines requires militaries to “positively identify” all targets. Obviously, this is not a matter where consent is appropriate.</w:t>
+      </w:r>
+    </w:p>
+    <w:p>
+      <w:pPr>
+        <w:pStyle w:val="BodyText"/>
         <w:sectPr>
           <w:type w:val="continuous"/>
           <w:pgSz w:w="12240" w:h="15840"/>
@@ -2077,6 +2006,14 @@
           <w:cols w:num="2"/>
         </w:sectPr>
       </w:pPr>
+    </w:p>
+    <w:p>
+      <w:pPr>
+        <w:pStyle w:val="BodyText"/>
+        <w:rPr>
+          <w:rStyle w:val="Hyperlink"/>
+        </w:rPr>
+      </w:pPr>
       <w:r>
         <w:rPr>
           <w:noProof/>
@@ -2086,10 +2023,10 @@
             <v:stroke joinstyle="miter"/>
             <v:path gradientshapeok="t" o:connecttype="rect"/>
           </v:shapetype>
-          <v:shape id="_x0000_s1026" type="#_x0000_t202" style="position:absolute;margin-left:0;margin-top:0;width:506.3pt;height:359.5pt;z-index:251660288;mso-wrap-edited:f;mso-position-horizontal:absolute;mso-position-horizontal-relative:text;mso-position-vertical:absolute;mso-position-vertical-relative:text" wrapcoords="-36 0 -36 21560 21636 21560 21636 0 -36 0" fillcolor="white [3212]" strokecolor="black [3213]" strokeweight="1pt">
-            <v:fill opacity="58982f" o:detectmouseclick="t"/>
-            <v:shadow opacity=".75" mv:blur="12700f" offset="8980emu,8980emu"/>
-            <v:textbox style="mso-next-textbox:#_x0000_s1026" inset=",7.2pt,,7.2pt">
+          <v:shape id="_x0000_s1030" type="#_x0000_t202" style="position:absolute;left:0;text-align:left;margin-left:0;margin-top:234pt;width:506.3pt;height:359.5pt;z-index:251661312;visibility:visible;mso-wrap-style:square;mso-wrap-edited:f;mso-width-percent:0;mso-height-percent:0;mso-wrap-distance-left:9pt;mso-wrap-distance-top:0;mso-wrap-distance-right:9pt;mso-wrap-distance-bottom:0;mso-position-horizontal:absolute;mso-position-horizontal-relative:text;mso-position-vertical:absolute;mso-position-vertical-relative:text;mso-width-percent:0;mso-height-percent:0;mso-width-relative:page;mso-height-relative:page;v-text-anchor:top" wrapcoords="-32 0 -32 21554 21632 21554 21632 0 -32 0" o:gfxdata="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" fillcolor="white [3212]" strokecolor="black [3213]" strokeweight="1pt">
+            <v:fill opacity="58853f"/>
+            <v:shadow opacity=".75" offset="8979emu,8979emu"/>
+            <v:textbox inset=",7.2pt,,7.2pt">
               <w:txbxContent>
                 <w:p>
                   <w:pPr>
@@ -2116,13 +2053,8 @@
                     <w:t>Lead Paper Editor:</w:t>
                   </w:r>
                   <w:r>
-                    <w:t xml:space="preserve"> Joe </w:t>
+                    <w:t xml:space="preserve"> Joe Andrieu</w:t>
                   </w:r>
-                  <w:proofErr w:type="spellStart"/>
-                  <w:r>
-                    <w:t>Andrieu</w:t>
-                  </w:r>
-                  <w:proofErr w:type="spellEnd"/>
                 </w:p>
                 <w:p>
                   <w:r>
@@ -2132,13 +2064,8 @@
                     <w:t xml:space="preserve">Authors: </w:t>
                   </w:r>
                   <w:r>
-                    <w:t xml:space="preserve">Joe </w:t>
+                    <w:t>Joe Andrieu</w:t>
                   </w:r>
-                  <w:proofErr w:type="spellStart"/>
-                  <w:r>
-                    <w:t>Andrieu</w:t>
-                  </w:r>
-                  <w:proofErr w:type="spellEnd"/>
                   <w:r>
                     <w:t>, Kevin Gannon,</w:t>
                   </w:r>
@@ -2146,34 +2073,13 @@
                     <w:t xml:space="preserve"> </w:t>
                   </w:r>
                   <w:r>
-                    <w:t xml:space="preserve">Igor </w:t>
-                  </w:r>
-                  <w:proofErr w:type="spellStart"/>
-                  <w:r>
-                    <w:t>Kruiper</w:t>
-                  </w:r>
-                  <w:proofErr w:type="spellEnd"/>
-                  <w:r>
-                    <w:t>,</w:t>
+                    <w:t>Igor Kruiper,</w:t>
                   </w:r>
                   <w:r>
                     <w:t xml:space="preserve"> </w:t>
                   </w:r>
-                  <w:proofErr w:type="spellStart"/>
                   <w:r>
-                    <w:t>Ajit</w:t>
-                  </w:r>
-                  <w:proofErr w:type="spellEnd"/>
-                  <w:r>
-                    <w:t xml:space="preserve"> </w:t>
-                  </w:r>
-                  <w:proofErr w:type="spellStart"/>
-                  <w:r>
-                    <w:t>Tripathi</w:t>
-                  </w:r>
-                  <w:proofErr w:type="spellEnd"/>
-                  <w:r>
-                    <w:t>,</w:t>
+                    <w:t>Ajit Tripathi,</w:t>
                   </w:r>
                   <w:r>
                     <w:t xml:space="preserve"> and </w:t>
@@ -2240,45 +2146,8 @@
                     </w:rPr>
                     <w:t xml:space="preserve">Workshop Sponsors: </w:t>
                   </w:r>
-                  <w:proofErr w:type="spellStart"/>
                   <w:r>
-                    <w:t>Blockstack</w:t>
-                  </w:r>
-                  <w:proofErr w:type="spellEnd"/>
-                  <w:r>
-                    <w:t xml:space="preserve">, </w:t>
-                  </w:r>
-                  <w:proofErr w:type="spellStart"/>
-                  <w:r>
-                    <w:t>Blockstream</w:t>
-                  </w:r>
-                  <w:proofErr w:type="spellEnd"/>
-                  <w:r>
-                    <w:t xml:space="preserve">, </w:t>
-                  </w:r>
-                  <w:proofErr w:type="spellStart"/>
-                  <w:r>
-                    <w:t>Evernym</w:t>
-                  </w:r>
-                  <w:proofErr w:type="spellEnd"/>
-                  <w:r>
-                    <w:t xml:space="preserve">, IPFS, Microsoft, </w:t>
-                  </w:r>
-                  <w:proofErr w:type="spellStart"/>
-                  <w:r>
-                    <w:t>Netki</w:t>
-                  </w:r>
-                  <w:proofErr w:type="spellEnd"/>
-                  <w:r>
-                    <w:t xml:space="preserve">, </w:t>
-                  </w:r>
-                  <w:proofErr w:type="spellStart"/>
-                  <w:r>
-                    <w:t>Tierion</w:t>
-                  </w:r>
-                  <w:proofErr w:type="spellEnd"/>
-                  <w:r>
-                    <w:t>, ID2020</w:t>
+                    <w:t>Blockstack, Blockstream, Evernym, IPFS, Microsoft, Netki, Tierion, ID2020</w:t>
                   </w:r>
                 </w:p>
                 <w:p>
@@ -2300,15 +2169,7 @@
                     <w:t xml:space="preserve">Workshop Facilitators: </w:t>
                   </w:r>
                   <w:r>
-                    <w:t xml:space="preserve">Christopher Allen with graphic facilitation by Sue Shea, additional paper editorial &amp; layout by Shannon Appelcline, and additional support by </w:t>
-                  </w:r>
-                  <w:proofErr w:type="spellStart"/>
-                  <w:r>
-                    <w:t>Kiara</w:t>
-                  </w:r>
-                  <w:proofErr w:type="spellEnd"/>
-                  <w:r>
-                    <w:t xml:space="preserve"> Robles.</w:t>
+                    <w:t>Christopher Allen with graphic facilitation by Sue Shea, additional paper editorial &amp; layout by Shannon Appelcline, and additional support by Kiara Robles.</w:t>
                   </w:r>
                 </w:p>
                 <w:p>
@@ -2335,15 +2196,7 @@
                   </w:r>
                   <w:proofErr w:type="gramEnd"/>
                   <w:r>
-                    <w:t xml:space="preserve"> the Web of Trust. If you have any comments, thoughts, or expansions on this paper, please post them to our </w:t>
-                  </w:r>
-                  <w:proofErr w:type="spellStart"/>
-                  <w:r>
-                    <w:t>GitHub</w:t>
-                  </w:r>
-                  <w:proofErr w:type="spellEnd"/>
-                  <w:r>
-                    <w:t xml:space="preserve"> issues page: </w:t>
+                    <w:t xml:space="preserve"> the Web of Trust. If you have any comments, thoughts, or expansions on this paper, please post them to our GitHub issues page: </w:t>
                   </w:r>
                   <w:r>
                     <w:tab/>
@@ -2411,16 +2264,83 @@
           </v:shape>
         </w:pict>
       </w:r>
+      <w:r>
+        <w:t xml:space="preserve">[12] O’hara, Finlay. </w:t>
+      </w:r>
+      <w:r>
+        <w:rPr>
+          <w:i/>
+        </w:rPr>
+        <w:t>Jangala.</w:t>
+      </w:r>
+      <w:r>
+        <w:t xml:space="preserve"> May 31, 2016. Video. Online. Accessed June 7, 2016. </w:t>
+      </w:r>
+      <w:hyperlink r:id="rId20">
+        <w:r>
+          <w:rPr>
+            <w:rStyle w:val="Hyperlink"/>
+            <w:i/>
+          </w:rPr>
+          <w:t>http://theworldwidetribe.com/2016/05/jangala/</w:t>
+        </w:r>
+      </w:hyperlink>
+    </w:p>
+    <w:p>
+      <w:pPr>
+        <w:pStyle w:val="BodyText"/>
+      </w:pPr>
+      <w:r>
+        <w:t xml:space="preserve">[13] </w:t>
+      </w:r>
+      <w:r>
+        <w:t xml:space="preserve">While in literature and philosophy, identity can be and is often shared based on one or more observable attributes (e.g. gender = male), in discussions of ‘digital identity’ there is often an unstated assumption of uniqueness. Such uniqueness derives solely from the distribution of observable attributes in the context. For example, three of the authors of this paper are professional consultants and one of the authors is of Indian origin. If the context is set to the set {authors of this paper}, then it so happens that the attribute (country of Origin = India) identifies one of the authors uniquely whereas (occupation = consultant) does not. If the context is set to authors of a different paper written by three Indians and a consultant, then the reverse may be true. </w:t>
+      </w:r>
+    </w:p>
+    <w:p>
+      <w:pPr>
+        <w:pStyle w:val="BodyText"/>
+      </w:pPr>
+      <w:r>
+        <w:t xml:space="preserve">This search for uniqueness, or the need for reduction in uncertainty in identification’ may also exist in the social context in the ‘immigrants searching for roots’ such as ‘Americans of Irish origin sometimes identifying themselves as Irish’ and so on. </w:t>
+      </w:r>
+    </w:p>
+    <w:p>
+      <w:pPr>
+        <w:pStyle w:val="BodyText"/>
+      </w:pPr>
+      <w:r>
+        <w:t>We will discuss this aspect of identity, or identity in the context of conditional probabilities in a subsequent paper.</w:t>
+      </w:r>
+    </w:p>
+    <w:p>
+      <w:pPr>
+        <w:pStyle w:val="BodyText"/>
+        <w:sectPr>
+          <w:type w:val="continuous"/>
+          <w:pgSz w:w="12240" w:h="15840"/>
+          <w:pgMar w:top="1440" w:right="1080" w:bottom="1440" w:left="1080" w:gutter="0"/>
+          <w:cols w:num="2"/>
+        </w:sectPr>
+      </w:pPr>
     </w:p>
     <w:p>
       <w:pPr>
         <w:spacing w:line="240" w:lineRule="auto"/>
         <w:jc w:val="left"/>
-      </w:pPr>
-      <w:r>
-        <w:br w:type="page"/>
-        <w:t xml:space="preserve"> </w:t>
-      </w:r>
+        <w:sectPr>
+          <w:type w:val="continuous"/>
+          <w:pgSz w:w="12240" w:h="15840"/>
+          <w:pgMar w:top="1440" w:right="1080" w:bottom="1440" w:left="1080" w:gutter="0"/>
+          <w:cols w:num="2"/>
+        </w:sectPr>
+      </w:pPr>
+    </w:p>
+    <w:p>
+      <w:pPr>
+        <w:spacing w:line="240" w:lineRule="auto"/>
+        <w:jc w:val="left"/>
+      </w:pPr>
     </w:p>
     <w:sectPr>
       <w:type w:val="continuous"/>
@@ -2429,6 +2349,31 @@
     </w:sectPr>
   </w:body>
 </w:document>
+</file>
+
+<file path=word/endnotes.xml><?xml version="1.0" encoding="utf-8"?>
+<w:endnotes xmlns:mo="http://schemas.microsoft.com/office/mac/office/2008/main" xmlns:ve="http://schemas.openxmlformats.org/markup-compatibility/2006" xmlns:mv="urn:schemas-microsoft-com:mac:vml" xmlns:o="urn:schemas-microsoft-com:office:office" xmlns:r="http://schemas.openxmlformats.org/officeDocument/2006/relationships" xmlns:m="http://schemas.openxmlformats.org/officeDocument/2006/math" xmlns:v="urn:schemas-microsoft-com:vml" xmlns:wp="http://schemas.openxmlformats.org/drawingml/2006/wordprocessingDrawing" xmlns:w10="urn:schemas-microsoft-com:office:word" xmlns:w="http://schemas.openxmlformats.org/wordprocessingml/2006/main" xmlns:wne="http://schemas.microsoft.com/office/word/2006/wordml">
+  <w:endnote w:type="separator" w:id="-1">
+    <w:p>
+      <w:pPr>
+        <w:spacing w:after="0" w:line="240" w:lineRule="auto"/>
+      </w:pPr>
+      <w:r>
+        <w:separator/>
+      </w:r>
+    </w:p>
+  </w:endnote>
+  <w:endnote w:type="continuationSeparator" w:id="0">
+    <w:p>
+      <w:pPr>
+        <w:spacing w:after="0" w:line="240" w:lineRule="auto"/>
+      </w:pPr>
+      <w:r>
+        <w:continuationSeparator/>
+      </w:r>
+    </w:p>
+  </w:endnote>
+</w:endnotes>
 </file>
 
 <file path=word/footer1.xml><?xml version="1.0" encoding="utf-8"?>
@@ -2444,7 +2389,19 @@
       <w:rPr>
         <w:rFonts w:ascii="Times New Roman" w:hAnsi="Times New Roman"/>
       </w:rPr>
-      <w:t xml:space="preserve">Identity Crisis v1.0, </w:t>
+      <w:t>Identity Crisis v1.</w:t>
+    </w:r>
+    <w:r>
+      <w:rPr>
+        <w:rFonts w:ascii="Times New Roman" w:hAnsi="Times New Roman"/>
+      </w:rPr>
+      <w:t>1</w:t>
+    </w:r>
+    <w:r>
+      <w:rPr>
+        <w:rFonts w:ascii="Times New Roman" w:hAnsi="Times New Roman"/>
+      </w:rPr>
+      <w:t xml:space="preserve">, </w:t>
     </w:r>
     <w:r>
       <w:rPr>
@@ -2469,7 +2426,7 @@
         <w:rFonts w:ascii="Times New Roman" w:hAnsi="Times New Roman"/>
         <w:noProof/>
       </w:rPr>
-      <w:t>8/12/16</w:t>
+      <w:t>8/23/16</w:t>
     </w:r>
     <w:r>
       <w:rPr>
@@ -2532,7 +2489,7 @@
         <w:rFonts w:ascii="Times New Roman" w:hAnsi="Times New Roman"/>
         <w:noProof/>
       </w:rPr>
-      <w:t>9</w:t>
+      <w:t>2</w:t>
     </w:r>
     <w:r>
       <w:rPr>
@@ -3149,7 +3106,140 @@
   </w:docDefaults>
   <w:latentStyles w:defLockedState="0" w:defUIPriority="0" w:defSemiHidden="0" w:defUnhideWhenUsed="0" w:defQFormat="0" w:count="276">
     <w:lsdException w:name="heading 3" w:uiPriority="9" w:qFormat="1"/>
-    <w:lsdException w:name="Normal (Web)" w:uiPriority="99"/>
+    <w:lsdException w:name="index 1" w:semiHidden="1" w:unhideWhenUsed="1"/>
+    <w:lsdException w:name="index 7" w:semiHidden="1" w:unhideWhenUsed="1"/>
+    <w:lsdException w:name="index 8" w:semiHidden="1" w:unhideWhenUsed="1"/>
+    <w:lsdException w:name="index 9" w:semiHidden="1" w:unhideWhenUsed="1"/>
+    <w:lsdException w:name="toc 1" w:semiHidden="1" w:unhideWhenUsed="1"/>
+    <w:lsdException w:name="toc 2" w:semiHidden="1" w:unhideWhenUsed="1"/>
+    <w:lsdException w:name="toc 3" w:semiHidden="1" w:unhideWhenUsed="1"/>
+    <w:lsdException w:name="toc 4" w:semiHidden="1" w:unhideWhenUsed="1"/>
+    <w:lsdException w:name="toc 5" w:semiHidden="1" w:unhideWhenUsed="1"/>
+    <w:lsdException w:name="toc 6" w:semiHidden="1" w:unhideWhenUsed="1"/>
+    <w:lsdException w:name="toc 7" w:semiHidden="1" w:unhideWhenUsed="1"/>
+    <w:lsdException w:name="toc 8" w:semiHidden="1" w:unhideWhenUsed="1"/>
+    <w:lsdException w:name="toc 9" w:semiHidden="1" w:unhideWhenUsed="1"/>
+    <w:lsdException w:name="Normal Indent" w:semiHidden="1" w:unhideWhenUsed="1"/>
+    <w:lsdException w:name="footnote text" w:semiHidden="1" w:unhideWhenUsed="1"/>
+    <w:lsdException w:name="annotation text" w:semiHidden="1" w:unhideWhenUsed="1"/>
+    <w:lsdException w:name="header" w:semiHidden="1" w:unhideWhenUsed="1"/>
+    <w:lsdException w:name="footer" w:semiHidden="1" w:unhideWhenUsed="1"/>
+    <w:lsdException w:name="index heading" w:semiHidden="1" w:unhideWhenUsed="1"/>
+    <w:lsdException w:name="caption" w:semiHidden="1" w:unhideWhenUsed="1"/>
+    <w:lsdException w:name="table of figures" w:semiHidden="1" w:unhideWhenUsed="1"/>
+    <w:lsdException w:name="envelope address" w:semiHidden="1" w:unhideWhenUsed="1"/>
+    <w:lsdException w:name="envelope return" w:semiHidden="1" w:unhideWhenUsed="1"/>
+    <w:lsdException w:name="footnote reference" w:semiHidden="1" w:unhideWhenUsed="1"/>
+    <w:lsdException w:name="annotation reference" w:semiHidden="1" w:unhideWhenUsed="1"/>
+    <w:lsdException w:name="line number" w:semiHidden="1" w:unhideWhenUsed="1"/>
+    <w:lsdException w:name="page number" w:semiHidden="1" w:unhideWhenUsed="1"/>
+    <w:lsdException w:name="endnote reference" w:semiHidden="1" w:unhideWhenUsed="1"/>
+    <w:lsdException w:name="endnote text" w:semiHidden="1" w:unhideWhenUsed="1"/>
+    <w:lsdException w:name="table of authorities" w:semiHidden="1" w:unhideWhenUsed="1"/>
+    <w:lsdException w:name="macro" w:semiHidden="1" w:unhideWhenUsed="1"/>
+    <w:lsdException w:name="toa heading" w:semiHidden="1" w:unhideWhenUsed="1"/>
+    <w:lsdException w:name="List" w:semiHidden="1" w:unhideWhenUsed="1"/>
+    <w:lsdException w:name="List Bullet" w:semiHidden="1" w:unhideWhenUsed="1"/>
+    <w:lsdException w:name="List Number" w:semiHidden="1" w:unhideWhenUsed="1"/>
+    <w:lsdException w:name="List 2" w:semiHidden="1" w:unhideWhenUsed="1"/>
+    <w:lsdException w:name="List 3" w:semiHidden="1" w:unhideWhenUsed="1"/>
+    <w:lsdException w:name="List 4" w:semiHidden="1" w:unhideWhenUsed="1"/>
+    <w:lsdException w:name="List 5" w:semiHidden="1" w:unhideWhenUsed="1"/>
+    <w:lsdException w:name="List Bullet 2" w:semiHidden="1" w:unhideWhenUsed="1"/>
+    <w:lsdException w:name="List Bullet 3" w:semiHidden="1" w:unhideWhenUsed="1"/>
+    <w:lsdException w:name="List Bullet 4" w:semiHidden="1" w:unhideWhenUsed="1"/>
+    <w:lsdException w:name="List Bullet 5" w:semiHidden="1" w:unhideWhenUsed="1"/>
+    <w:lsdException w:name="List Number 3" w:semiHidden="1" w:unhideWhenUsed="1"/>
+    <w:lsdException w:name="List Number 4" w:semiHidden="1" w:unhideWhenUsed="1"/>
+    <w:lsdException w:name="Closing" w:semiHidden="1" w:unhideWhenUsed="1"/>
+    <w:lsdException w:name="Signature" w:semiHidden="1" w:unhideWhenUsed="1"/>
+    <w:lsdException w:name="Default Paragraph Font" w:semiHidden="1" w:unhideWhenUsed="1"/>
+    <w:lsdException w:name="Body Text" w:semiHidden="1" w:unhideWhenUsed="1"/>
+    <w:lsdException w:name="Body Text Indent" w:semiHidden="1" w:unhideWhenUsed="1"/>
+    <w:lsdException w:name="List Continue" w:semiHidden="1" w:unhideWhenUsed="1"/>
+    <w:lsdException w:name="List Continue 2" w:semiHidden="1" w:unhideWhenUsed="1"/>
+    <w:lsdException w:name="List Continue 3" w:semiHidden="1" w:unhideWhenUsed="1"/>
+    <w:lsdException w:name="List Continue 4" w:semiHidden="1" w:unhideWhenUsed="1"/>
+    <w:lsdException w:name="List Continue 5" w:semiHidden="1" w:unhideWhenUsed="1"/>
+    <w:lsdException w:name="Message Header" w:semiHidden="1" w:unhideWhenUsed="1"/>
+    <w:lsdException w:name="Salutation" w:semiHidden="1" w:unhideWhenUsed="1"/>
+    <w:lsdException w:name="Date" w:semiHidden="1" w:unhideWhenUsed="1"/>
+    <w:lsdException w:name="Body Text First Indent" w:semiHidden="1" w:unhideWhenUsed="1"/>
+    <w:lsdException w:name="Body Text First Indent 2" w:semiHidden="1" w:unhideWhenUsed="1"/>
+    <w:lsdException w:name="Note Heading" w:semiHidden="1" w:unhideWhenUsed="1"/>
+    <w:lsdException w:name="Body Text 2" w:semiHidden="1" w:unhideWhenUsed="1"/>
+    <w:lsdException w:name="Body Text 3" w:semiHidden="1" w:unhideWhenUsed="1"/>
+    <w:lsdException w:name="Body Text Indent 2" w:semiHidden="1" w:unhideWhenUsed="1"/>
+    <w:lsdException w:name="Document Map" w:semiHidden="1" w:unhideWhenUsed="1"/>
+    <w:lsdException w:name="Plain Text" w:semiHidden="1" w:unhideWhenUsed="1"/>
+    <w:lsdException w:name="E-mail Signature" w:semiHidden="1" w:unhideWhenUsed="1"/>
+    <w:lsdException w:name="HTML Top of Form" w:semiHidden="1" w:unhideWhenUsed="1"/>
+    <w:lsdException w:name="HTML Bottom of Form" w:semiHidden="1" w:unhideWhenUsed="1"/>
+    <w:lsdException w:name="Normal (Web)" w:semiHidden="1" w:uiPriority="99" w:unhideWhenUsed="1"/>
+    <w:lsdException w:name="HTML Acronym" w:semiHidden="1" w:unhideWhenUsed="1"/>
+    <w:lsdException w:name="HTML Address" w:semiHidden="1" w:unhideWhenUsed="1"/>
+    <w:lsdException w:name="HTML Cite" w:semiHidden="1" w:unhideWhenUsed="1"/>
+    <w:lsdException w:name="HTML Code" w:semiHidden="1" w:unhideWhenUsed="1"/>
+    <w:lsdException w:name="HTML Definition" w:semiHidden="1" w:unhideWhenUsed="1"/>
+    <w:lsdException w:name="HTML Keyboard" w:semiHidden="1" w:unhideWhenUsed="1"/>
+    <w:lsdException w:name="HTML Preformatted" w:semiHidden="1" w:unhideWhenUsed="1"/>
+    <w:lsdException w:name="HTML Sample" w:semiHidden="1" w:unhideWhenUsed="1"/>
+    <w:lsdException w:name="HTML Typewriter" w:semiHidden="1" w:unhideWhenUsed="1"/>
+    <w:lsdException w:name="HTML Variable" w:semiHidden="1" w:unhideWhenUsed="1"/>
+    <w:lsdException w:name="Normal Table" w:semiHidden="1" w:unhideWhenUsed="1"/>
+    <w:lsdException w:name="annotation subject" w:semiHidden="1" w:unhideWhenUsed="1"/>
+    <w:lsdException w:name="No List" w:semiHidden="1" w:unhideWhenUsed="1"/>
+    <w:lsdException w:name="Outline List 1" w:semiHidden="1" w:unhideWhenUsed="1"/>
+    <w:lsdException w:name="Outline List 2" w:semiHidden="1" w:unhideWhenUsed="1"/>
+    <w:lsdException w:name="Outline List 3" w:semiHidden="1" w:unhideWhenUsed="1"/>
+    <w:lsdException w:name="Table Simple 1" w:semiHidden="1" w:unhideWhenUsed="1"/>
+    <w:lsdException w:name="Table Simple 2" w:semiHidden="1" w:unhideWhenUsed="1"/>
+    <w:lsdException w:name="Table Simple 3" w:semiHidden="1" w:unhideWhenUsed="1"/>
+    <w:lsdException w:name="Table Classic 1" w:semiHidden="1" w:unhideWhenUsed="1"/>
+    <w:lsdException w:name="Table Classic 2" w:semiHidden="1" w:unhideWhenUsed="1"/>
+    <w:lsdException w:name="Table Classic 3" w:semiHidden="1" w:unhideWhenUsed="1"/>
+    <w:lsdException w:name="Table Classic 4" w:semiHidden="1" w:unhideWhenUsed="1"/>
+    <w:lsdException w:name="Table Colorful 1" w:semiHidden="1" w:unhideWhenUsed="1"/>
+    <w:lsdException w:name="Table Colorful 2" w:semiHidden="1" w:unhideWhenUsed="1"/>
+    <w:lsdException w:name="Table Colorful 3" w:semiHidden="1" w:unhideWhenUsed="1"/>
+    <w:lsdException w:name="Table Columns 1" w:semiHidden="1" w:unhideWhenUsed="1"/>
+    <w:lsdException w:name="Table Columns 2" w:semiHidden="1" w:unhideWhenUsed="1"/>
+    <w:lsdException w:name="Table Columns 3" w:semiHidden="1" w:unhideWhenUsed="1"/>
+    <w:lsdException w:name="Table Columns 4" w:semiHidden="1" w:unhideWhenUsed="1"/>
+    <w:lsdException w:name="Table Columns 5" w:semiHidden="1" w:unhideWhenUsed="1"/>
+    <w:lsdException w:name="Table Grid 1" w:semiHidden="1" w:unhideWhenUsed="1"/>
+    <w:lsdException w:name="Table Grid 2" w:semiHidden="1" w:unhideWhenUsed="1"/>
+    <w:lsdException w:name="Table Grid 3" w:semiHidden="1" w:unhideWhenUsed="1"/>
+    <w:lsdException w:name="Table Grid 4" w:semiHidden="1" w:unhideWhenUsed="1"/>
+    <w:lsdException w:name="Table Grid 5" w:semiHidden="1" w:unhideWhenUsed="1"/>
+    <w:lsdException w:name="Table Grid 6" w:semiHidden="1" w:unhideWhenUsed="1"/>
+    <w:lsdException w:name="Table Grid 7" w:semiHidden="1" w:unhideWhenUsed="1"/>
+    <w:lsdException w:name="Table Grid 8" w:semiHidden="1" w:unhideWhenUsed="1"/>
+    <w:lsdException w:name="Table List 1" w:semiHidden="1" w:unhideWhenUsed="1"/>
+    <w:lsdException w:name="Table List 2" w:semiHidden="1" w:unhideWhenUsed="1"/>
+    <w:lsdException w:name="Table List 3" w:semiHidden="1" w:unhideWhenUsed="1"/>
+    <w:lsdException w:name="Table List 4" w:semiHidden="1" w:unhideWhenUsed="1"/>
+    <w:lsdException w:name="Table List 5" w:semiHidden="1" w:unhideWhenUsed="1"/>
+    <w:lsdException w:name="Table List 6" w:semiHidden="1" w:unhideWhenUsed="1"/>
+    <w:lsdException w:name="Table List 7" w:semiHidden="1" w:unhideWhenUsed="1"/>
+    <w:lsdException w:name="Table List 8" w:semiHidden="1" w:unhideWhenUsed="1"/>
+    <w:lsdException w:name="Table 3D effects 1" w:semiHidden="1" w:unhideWhenUsed="1"/>
+    <w:lsdException w:name="Table 3D effects 2" w:semiHidden="1" w:unhideWhenUsed="1"/>
+    <w:lsdException w:name="Table 3D effects 3" w:semiHidden="1" w:unhideWhenUsed="1"/>
+    <w:lsdException w:name="Table Contemporary" w:semiHidden="1" w:unhideWhenUsed="1"/>
+    <w:lsdException w:name="Table Elegant" w:semiHidden="1" w:unhideWhenUsed="1"/>
+    <w:lsdException w:name="Table Professional" w:semiHidden="1" w:unhideWhenUsed="1"/>
+    <w:lsdException w:name="Table Subtle 1" w:semiHidden="1" w:unhideWhenUsed="1"/>
+    <w:lsdException w:name="Table Subtle 2" w:semiHidden="1" w:unhideWhenUsed="1"/>
+    <w:lsdException w:name="Table Web 1" w:semiHidden="1" w:unhideWhenUsed="1"/>
+    <w:lsdException w:name="Table Web 2" w:semiHidden="1" w:unhideWhenUsed="1"/>
+    <w:lsdException w:name="Table Web 3" w:semiHidden="1" w:unhideWhenUsed="1"/>
+    <w:lsdException w:name="Balloon Text" w:semiHidden="1" w:unhideWhenUsed="1"/>
+    <w:lsdException w:name="Table Theme" w:semiHidden="1" w:unhideWhenUsed="1"/>
+    <w:lsdException w:name="Placeholder Text" w:semiHidden="1"/>
+    <w:lsdException w:name="Revision" w:semiHidden="1"/>
+    <w:lsdException w:name="Bibliography" w:semiHidden="1" w:unhideWhenUsed="1"/>
+    <w:lsdException w:name="TOC Heading" w:semiHidden="1" w:unhideWhenUsed="1"/>
   </w:latentStyles>
   <w:style w:type="paragraph" w:default="1" w:styleId="Normal">
     <w:name w:val="Normal"/>
@@ -3568,8 +3658,10 @@
     <w:basedOn w:val="VerbatimChar"/>
     <w:rsid w:val="00C87D66"/>
     <w:rPr>
+      <w:rFonts w:ascii="Consolas" w:hAnsi="Consolas"/>
       <w:b/>
       <w:color w:val="007020"/>
+      <w:sz w:val="22"/>
     </w:rPr>
   </w:style>
   <w:style w:type="character" w:customStyle="1" w:styleId="DataTypeTok">
@@ -3577,7 +3669,9 @@
     <w:basedOn w:val="VerbatimChar"/>
     <w:rsid w:val="00C87D66"/>
     <w:rPr>
+      <w:rFonts w:ascii="Consolas" w:hAnsi="Consolas"/>
       <w:color w:val="902000"/>
+      <w:sz w:val="22"/>
     </w:rPr>
   </w:style>
   <w:style w:type="character" w:customStyle="1" w:styleId="DecValTok">
@@ -3585,7 +3679,9 @@
     <w:basedOn w:val="VerbatimChar"/>
     <w:rsid w:val="00C87D66"/>
     <w:rPr>
+      <w:rFonts w:ascii="Consolas" w:hAnsi="Consolas"/>
       <w:color w:val="40A070"/>
+      <w:sz w:val="22"/>
     </w:rPr>
   </w:style>
   <w:style w:type="character" w:customStyle="1" w:styleId="BaseNTok">
@@ -3593,7 +3689,9 @@
     <w:basedOn w:val="VerbatimChar"/>
     <w:rsid w:val="00C87D66"/>
     <w:rPr>
+      <w:rFonts w:ascii="Consolas" w:hAnsi="Consolas"/>
       <w:color w:val="40A070"/>
+      <w:sz w:val="22"/>
     </w:rPr>
   </w:style>
   <w:style w:type="character" w:customStyle="1" w:styleId="FloatTok">
@@ -3601,7 +3699,9 @@
     <w:basedOn w:val="VerbatimChar"/>
     <w:rsid w:val="00C87D66"/>
     <w:rPr>
+      <w:rFonts w:ascii="Consolas" w:hAnsi="Consolas"/>
       <w:color w:val="40A070"/>
+      <w:sz w:val="22"/>
     </w:rPr>
   </w:style>
   <w:style w:type="character" w:customStyle="1" w:styleId="ConstantTok">
@@ -3609,7 +3709,9 @@
     <w:basedOn w:val="VerbatimChar"/>
     <w:rsid w:val="00C87D66"/>
     <w:rPr>
+      <w:rFonts w:ascii="Consolas" w:hAnsi="Consolas"/>
       <w:color w:val="880000"/>
+      <w:sz w:val="22"/>
     </w:rPr>
   </w:style>
   <w:style w:type="character" w:customStyle="1" w:styleId="CharTok">
@@ -3617,7 +3719,9 @@
     <w:basedOn w:val="VerbatimChar"/>
     <w:rsid w:val="00C87D66"/>
     <w:rPr>
+      <w:rFonts w:ascii="Consolas" w:hAnsi="Consolas"/>
       <w:color w:val="4070A0"/>
+      <w:sz w:val="22"/>
     </w:rPr>
   </w:style>
   <w:style w:type="character" w:customStyle="1" w:styleId="SpecialCharTok">
@@ -3625,7 +3729,9 @@
     <w:basedOn w:val="VerbatimChar"/>
     <w:rsid w:val="00C87D66"/>
     <w:rPr>
+      <w:rFonts w:ascii="Consolas" w:hAnsi="Consolas"/>
       <w:color w:val="4070A0"/>
+      <w:sz w:val="22"/>
     </w:rPr>
   </w:style>
   <w:style w:type="character" w:customStyle="1" w:styleId="StringTok">
@@ -3633,7 +3739,9 @@
     <w:basedOn w:val="VerbatimChar"/>
     <w:rsid w:val="00C87D66"/>
     <w:rPr>
+      <w:rFonts w:ascii="Consolas" w:hAnsi="Consolas"/>
       <w:color w:val="4070A0"/>
+      <w:sz w:val="22"/>
     </w:rPr>
   </w:style>
   <w:style w:type="character" w:customStyle="1" w:styleId="VerbatimStringTok">
@@ -3641,7 +3749,9 @@
     <w:basedOn w:val="VerbatimChar"/>
     <w:rsid w:val="00C87D66"/>
     <w:rPr>
+      <w:rFonts w:ascii="Consolas" w:hAnsi="Consolas"/>
       <w:color w:val="4070A0"/>
+      <w:sz w:val="22"/>
     </w:rPr>
   </w:style>
   <w:style w:type="character" w:customStyle="1" w:styleId="SpecialStringTok">
@@ -3649,21 +3759,29 @@
     <w:basedOn w:val="VerbatimChar"/>
     <w:rsid w:val="00C87D66"/>
     <w:rPr>
+      <w:rFonts w:ascii="Consolas" w:hAnsi="Consolas"/>
       <w:color w:val="BB6688"/>
+      <w:sz w:val="22"/>
     </w:rPr>
   </w:style>
   <w:style w:type="character" w:customStyle="1" w:styleId="ImportTok">
     <w:name w:val="ImportTok"/>
     <w:basedOn w:val="VerbatimChar"/>
     <w:rsid w:val="00C87D66"/>
+    <w:rPr>
+      <w:rFonts w:ascii="Consolas" w:hAnsi="Consolas"/>
+      <w:sz w:val="22"/>
+    </w:rPr>
   </w:style>
   <w:style w:type="character" w:customStyle="1" w:styleId="CommentTok">
     <w:name w:val="CommentTok"/>
     <w:basedOn w:val="VerbatimChar"/>
     <w:rsid w:val="00C87D66"/>
     <w:rPr>
+      <w:rFonts w:ascii="Consolas" w:hAnsi="Consolas"/>
       <w:i/>
       <w:color w:val="60A0B0"/>
+      <w:sz w:val="22"/>
     </w:rPr>
   </w:style>
   <w:style w:type="character" w:customStyle="1" w:styleId="DocumentationTok">
@@ -3671,8 +3789,10 @@
     <w:basedOn w:val="VerbatimChar"/>
     <w:rsid w:val="00C87D66"/>
     <w:rPr>
+      <w:rFonts w:ascii="Consolas" w:hAnsi="Consolas"/>
       <w:i/>
       <w:color w:val="BA2121"/>
+      <w:sz w:val="22"/>
     </w:rPr>
   </w:style>
   <w:style w:type="character" w:customStyle="1" w:styleId="AnnotationTok">
@@ -3680,9 +3800,11 @@
     <w:basedOn w:val="VerbatimChar"/>
     <w:rsid w:val="00C87D66"/>
     <w:rPr>
+      <w:rFonts w:ascii="Consolas" w:hAnsi="Consolas"/>
       <w:b/>
       <w:i/>
       <w:color w:val="60A0B0"/>
+      <w:sz w:val="22"/>
     </w:rPr>
   </w:style>
   <w:style w:type="character" w:customStyle="1" w:styleId="CommentVarTok">
@@ -3690,9 +3812,11 @@
     <w:basedOn w:val="VerbatimChar"/>
     <w:rsid w:val="00C87D66"/>
     <w:rPr>
+      <w:rFonts w:ascii="Consolas" w:hAnsi="Consolas"/>
       <w:b/>
       <w:i/>
       <w:color w:val="60A0B0"/>
+      <w:sz w:val="22"/>
     </w:rPr>
   </w:style>
   <w:style w:type="character" w:customStyle="1" w:styleId="OtherTok">
@@ -3700,7 +3824,9 @@
     <w:basedOn w:val="VerbatimChar"/>
     <w:rsid w:val="00C87D66"/>
     <w:rPr>
+      <w:rFonts w:ascii="Consolas" w:hAnsi="Consolas"/>
       <w:color w:val="007020"/>
+      <w:sz w:val="22"/>
     </w:rPr>
   </w:style>
   <w:style w:type="character" w:customStyle="1" w:styleId="FunctionTok">
@@ -3708,7 +3834,9 @@
     <w:basedOn w:val="VerbatimChar"/>
     <w:rsid w:val="00C87D66"/>
     <w:rPr>
+      <w:rFonts w:ascii="Consolas" w:hAnsi="Consolas"/>
       <w:color w:val="06287E"/>
+      <w:sz w:val="22"/>
     </w:rPr>
   </w:style>
   <w:style w:type="character" w:customStyle="1" w:styleId="VariableTok">
@@ -3716,7 +3844,9 @@
     <w:basedOn w:val="VerbatimChar"/>
     <w:rsid w:val="00C87D66"/>
     <w:rPr>
+      <w:rFonts w:ascii="Consolas" w:hAnsi="Consolas"/>
       <w:color w:val="19177C"/>
+      <w:sz w:val="22"/>
     </w:rPr>
   </w:style>
   <w:style w:type="character" w:customStyle="1" w:styleId="ControlFlowTok">
@@ -3724,8 +3854,10 @@
     <w:basedOn w:val="VerbatimChar"/>
     <w:rsid w:val="00C87D66"/>
     <w:rPr>
+      <w:rFonts w:ascii="Consolas" w:hAnsi="Consolas"/>
       <w:b/>
       <w:color w:val="007020"/>
+      <w:sz w:val="22"/>
     </w:rPr>
   </w:style>
   <w:style w:type="character" w:customStyle="1" w:styleId="OperatorTok">
@@ -3733,25 +3865,37 @@
     <w:basedOn w:val="VerbatimChar"/>
     <w:rsid w:val="00C87D66"/>
     <w:rPr>
+      <w:rFonts w:ascii="Consolas" w:hAnsi="Consolas"/>
       <w:color w:val="666666"/>
+      <w:sz w:val="22"/>
     </w:rPr>
   </w:style>
   <w:style w:type="character" w:customStyle="1" w:styleId="BuiltInTok">
     <w:name w:val="BuiltInTok"/>
     <w:basedOn w:val="VerbatimChar"/>
     <w:rsid w:val="00C87D66"/>
+    <w:rPr>
+      <w:rFonts w:ascii="Consolas" w:hAnsi="Consolas"/>
+      <w:sz w:val="22"/>
+    </w:rPr>
   </w:style>
   <w:style w:type="character" w:customStyle="1" w:styleId="ExtensionTok">
     <w:name w:val="ExtensionTok"/>
     <w:basedOn w:val="VerbatimChar"/>
     <w:rsid w:val="00C87D66"/>
+    <w:rPr>
+      <w:rFonts w:ascii="Consolas" w:hAnsi="Consolas"/>
+      <w:sz w:val="22"/>
+    </w:rPr>
   </w:style>
   <w:style w:type="character" w:customStyle="1" w:styleId="PreprocessorTok">
     <w:name w:val="PreprocessorTok"/>
     <w:basedOn w:val="VerbatimChar"/>
     <w:rsid w:val="00C87D66"/>
     <w:rPr>
+      <w:rFonts w:ascii="Consolas" w:hAnsi="Consolas"/>
       <w:color w:val="BC7A00"/>
+      <w:sz w:val="22"/>
     </w:rPr>
   </w:style>
   <w:style w:type="character" w:customStyle="1" w:styleId="AttributeTok">
@@ -3759,22 +3903,30 @@
     <w:basedOn w:val="VerbatimChar"/>
     <w:rsid w:val="00C87D66"/>
     <w:rPr>
+      <w:rFonts w:ascii="Consolas" w:hAnsi="Consolas"/>
       <w:color w:val="7D9029"/>
+      <w:sz w:val="22"/>
     </w:rPr>
   </w:style>
   <w:style w:type="character" w:customStyle="1" w:styleId="RegionMarkerTok">
     <w:name w:val="RegionMarkerTok"/>
     <w:basedOn w:val="VerbatimChar"/>
     <w:rsid w:val="00C87D66"/>
+    <w:rPr>
+      <w:rFonts w:ascii="Consolas" w:hAnsi="Consolas"/>
+      <w:sz w:val="22"/>
+    </w:rPr>
   </w:style>
   <w:style w:type="character" w:customStyle="1" w:styleId="InformationTok">
     <w:name w:val="InformationTok"/>
     <w:basedOn w:val="VerbatimChar"/>
     <w:rsid w:val="00C87D66"/>
     <w:rPr>
+      <w:rFonts w:ascii="Consolas" w:hAnsi="Consolas"/>
       <w:b/>
       <w:i/>
       <w:color w:val="60A0B0"/>
+      <w:sz w:val="22"/>
     </w:rPr>
   </w:style>
   <w:style w:type="character" w:customStyle="1" w:styleId="WarningTok">
@@ -3782,9 +3934,11 @@
     <w:basedOn w:val="VerbatimChar"/>
     <w:rsid w:val="00C87D66"/>
     <w:rPr>
+      <w:rFonts w:ascii="Consolas" w:hAnsi="Consolas"/>
       <w:b/>
       <w:i/>
       <w:color w:val="60A0B0"/>
+      <w:sz w:val="22"/>
     </w:rPr>
   </w:style>
   <w:style w:type="character" w:customStyle="1" w:styleId="AlertTok">
@@ -3792,8 +3946,10 @@
     <w:basedOn w:val="VerbatimChar"/>
     <w:rsid w:val="00C87D66"/>
     <w:rPr>
+      <w:rFonts w:ascii="Consolas" w:hAnsi="Consolas"/>
       <w:b/>
       <w:color w:val="FF0000"/>
+      <w:sz w:val="22"/>
     </w:rPr>
   </w:style>
   <w:style w:type="character" w:customStyle="1" w:styleId="ErrorTok">
@@ -3801,14 +3957,20 @@
     <w:basedOn w:val="VerbatimChar"/>
     <w:rsid w:val="00C87D66"/>
     <w:rPr>
+      <w:rFonts w:ascii="Consolas" w:hAnsi="Consolas"/>
       <w:b/>
       <w:color w:val="FF0000"/>
+      <w:sz w:val="22"/>
     </w:rPr>
   </w:style>
   <w:style w:type="character" w:customStyle="1" w:styleId="NormalTok">
     <w:name w:val="NormalTok"/>
     <w:basedOn w:val="VerbatimChar"/>
     <w:rsid w:val="00C87D66"/>
+    <w:rPr>
+      <w:rFonts w:ascii="Consolas" w:hAnsi="Consolas"/>
+      <w:sz w:val="22"/>
+    </w:rPr>
   </w:style>
   <w:style w:type="paragraph" w:customStyle="1" w:styleId="Heading1SubAuthor">
     <w:name w:val="Heading 1 Sub Author"/>
@@ -3917,6 +4079,34 @@
       <w:bCs/>
       <w:sz w:val="20"/>
       <w:szCs w:val="28"/>
+    </w:rPr>
+  </w:style>
+  <w:style w:type="paragraph" w:styleId="BalloonText">
+    <w:name w:val="Balloon Text"/>
+    <w:basedOn w:val="Normal"/>
+    <w:link w:val="BalloonTextChar"/>
+    <w:semiHidden/>
+    <w:unhideWhenUsed/>
+    <w:rsid w:val="00386A5D"/>
+    <w:pPr>
+      <w:spacing w:after="0" w:line="240" w:lineRule="auto"/>
+    </w:pPr>
+    <w:rPr>
+      <w:rFonts w:ascii="Segoe UI" w:hAnsi="Segoe UI" w:cs="Segoe UI"/>
+      <w:sz w:val="18"/>
+      <w:szCs w:val="18"/>
+    </w:rPr>
+  </w:style>
+  <w:style w:type="character" w:customStyle="1" w:styleId="BalloonTextChar">
+    <w:name w:val="Balloon Text Char"/>
+    <w:basedOn w:val="DefaultParagraphFont"/>
+    <w:link w:val="BalloonText"/>
+    <w:semiHidden/>
+    <w:rsid w:val="00386A5D"/>
+    <w:rPr>
+      <w:rFonts w:ascii="Segoe UI" w:hAnsi="Segoe UI" w:cs="Segoe UI"/>
+      <w:sz w:val="18"/>
+      <w:szCs w:val="18"/>
     </w:rPr>
   </w:style>
 </w:styles>

</xml_diff>